<commit_message>
report written and pdf made
</commit_message>
<xml_diff>
--- a/Udacity Data Analyst Nanodegree Program - Investigate a Dataset project.docx
+++ b/Udacity Data Analyst Nanodegree Program - Investigate a Dataset project.docx
@@ -1,23 +1,22 @@
 
 <file path=word/document.xml><?xml version="1.0" encoding="utf-8"?>
-<w:document xmlns:wpc="http://schemas.microsoft.com/office/word/2010/wordprocessingCanvas" xmlns:cx="http://schemas.microsoft.com/office/drawing/2014/chartex" xmlns:cx1="http://schemas.microsoft.com/office/drawing/2015/9/8/chartex" xmlns:cx2="http://schemas.microsoft.com/office/drawing/2015/10/21/chartex" xmlns:cx3="http://schemas.microsoft.com/office/drawing/2016/5/9/chartex" xmlns:cx4="http://schemas.microsoft.com/office/drawing/2016/5/10/chartex" xmlns:cx5="http://schemas.microsoft.com/office/drawing/2016/5/11/chartex" xmlns:cx6="http://schemas.microsoft.com/office/drawing/2016/5/12/chartex" xmlns:cx7="http://schemas.microsoft.com/office/drawing/2016/5/13/chartex" xmlns:cx8="http://schemas.microsoft.com/office/drawing/2016/5/14/chartex" xmlns:mc="http://schemas.openxmlformats.org/markup-compatibility/2006" xmlns:aink="http://schemas.microsoft.com/office/drawing/2016/ink" xmlns:am3d="http://schemas.microsoft.com/office/drawing/2017/model3d" xmlns:o="urn:schemas-microsoft-com:office:office" xmlns:r="http://schemas.openxmlformats.org/officeDocument/2006/relationships" xmlns:m="http://schemas.openxmlformats.org/officeDocument/2006/math" xmlns:v="urn:schemas-microsoft-com:vml" xmlns:wp14="http://schemas.microsoft.com/office/word/2010/wordprocessingDrawing" xmlns:wp="http://schemas.openxmlformats.org/drawingml/2006/wordprocessingDrawing" xmlns:w10="urn:schemas-microsoft-com:office:word" xmlns:w="http://schemas.openxmlformats.org/wordprocessingml/2006/main" xmlns:w14="http://schemas.microsoft.com/office/word/2010/wordml" xmlns:w15="http://schemas.microsoft.com/office/word/2012/wordml" xmlns:w16cid="http://schemas.microsoft.com/office/word/2016/wordml/cid" xmlns:w16se="http://schemas.microsoft.com/office/word/2015/wordml/symex" xmlns:wpg="http://schemas.microsoft.com/office/word/2010/wordprocessingGroup" xmlns:wpi="http://schemas.microsoft.com/office/word/2010/wordprocessingInk" xmlns:wne="http://schemas.microsoft.com/office/word/2006/wordml" xmlns:wps="http://schemas.microsoft.com/office/word/2010/wordprocessingShape" mc:Ignorable="w14 w15 w16se w16cid wp14">
+<w:document xmlns:wpc="http://schemas.microsoft.com/office/word/2010/wordprocessingCanvas" xmlns:cx="http://schemas.microsoft.com/office/drawing/2014/chartex" xmlns:cx1="http://schemas.microsoft.com/office/drawing/2015/9/8/chartex" xmlns:cx2="http://schemas.microsoft.com/office/drawing/2015/10/21/chartex" xmlns:cx3="http://schemas.microsoft.com/office/drawing/2016/5/9/chartex" xmlns:cx4="http://schemas.microsoft.com/office/drawing/2016/5/10/chartex" xmlns:cx5="http://schemas.microsoft.com/office/drawing/2016/5/11/chartex" xmlns:mc="http://schemas.openxmlformats.org/markup-compatibility/2006" xmlns:o="urn:schemas-microsoft-com:office:office" xmlns:r="http://schemas.openxmlformats.org/officeDocument/2006/relationships" xmlns:m="http://schemas.openxmlformats.org/officeDocument/2006/math" xmlns:v="urn:schemas-microsoft-com:vml" xmlns:wp14="http://schemas.microsoft.com/office/word/2010/wordprocessingDrawing" xmlns:wp="http://schemas.openxmlformats.org/drawingml/2006/wordprocessingDrawing" xmlns:w10="urn:schemas-microsoft-com:office:word" xmlns:w="http://schemas.openxmlformats.org/wordprocessingml/2006/main" xmlns:w14="http://schemas.microsoft.com/office/word/2010/wordml" xmlns:w15="http://schemas.microsoft.com/office/word/2012/wordml" xmlns:wne="http://schemas.microsoft.com/office/word/2006/wordml" xmlns:wpg="http://schemas.microsoft.com/office/word/2010/wordprocessingGroup" xmlns:wpi="http://schemas.microsoft.com/office/word/2010/wordprocessingInk" xmlns:wps="http://schemas.microsoft.com/office/word/2010/wordprocessingShape" mc:Ignorable="w14 w15 wp14">
+  <!-- Generated by Aspose.Words for Java 19.2 -->
   <w:body>
     <w:p>
       <w:pPr>
         <w:pStyle w:val="Title"/>
-        <w:bidi w:val="0"/>
         <w:jc w:val="center"/>
         <w:rPr>
           <w:sz w:val="48"/>
           <w:szCs w:val="48"/>
-          <w14:textOutline w14:w="9525" w14:cap="rnd" w14:cmpd="sng" w14:algn="ctr">
+          <w14:textOutline w14:w="9525" w14:cap="rnd">
             <w14:solidFill>
               <w14:schemeClr w14:val="accent1">
                 <w14:lumMod w14:val="60000"/>
                 <w14:lumOff w14:val="40000"/>
               </w14:schemeClr>
             </w14:solidFill>
-            <w14:prstDash w14:val="solid"/>
             <w14:bevel/>
           </w14:textOutline>
         </w:rPr>
@@ -26,14 +25,13 @@
         <w:rPr>
           <w:sz w:val="48"/>
           <w:szCs w:val="48"/>
-          <w14:textOutline w14:w="9525" w14:cap="rnd" w14:cmpd="sng" w14:algn="ctr">
+          <w14:textOutline w14:w="9525" w14:cap="rnd">
             <w14:solidFill>
               <w14:schemeClr w14:val="accent1">
                 <w14:lumMod w14:val="60000"/>
                 <w14:lumOff w14:val="40000"/>
               </w14:schemeClr>
             </w14:solidFill>
-            <w14:prstDash w14:val="solid"/>
             <w14:bevel/>
           </w14:textOutline>
         </w:rPr>
@@ -44,7 +42,6 @@
       <w:pPr>
         <w:pStyle w:val="Heading4"/>
         <w:shd w:val="clear" w:color="auto" w:fill="FFFFFF" w:themeFill="background1"/>
-        <w:bidi w:val="0"/>
         <w:spacing w:before="0" w:line="320" w:lineRule="atLeast"/>
         <w:jc w:val="center"/>
         <w:textAlignment w:val="baseline"/>
@@ -53,14 +50,13 @@
           <w:color w:val="2E3D49"/>
           <w:sz w:val="27"/>
           <w:szCs w:val="27"/>
-          <w14:textOutline w14:w="9525" w14:cap="rnd" w14:cmpd="sng" w14:algn="ctr">
+          <w14:textOutline w14:w="9525" w14:cap="rnd">
             <w14:solidFill>
               <w14:schemeClr w14:val="accent1">
                 <w14:lumMod w14:val="60000"/>
                 <w14:lumOff w14:val="40000"/>
               </w14:schemeClr>
             </w14:solidFill>
-            <w14:prstDash w14:val="solid"/>
             <w14:bevel/>
           </w14:textOutline>
         </w:rPr>
@@ -71,18 +67,17 @@
           <w:color w:val="2E3D49"/>
           <w:sz w:val="27"/>
           <w:szCs w:val="27"/>
-          <w14:textOutline w14:w="9525" w14:cap="rnd" w14:cmpd="sng" w14:algn="ctr">
+          <w14:textOutline w14:w="9525" w14:cap="rnd">
             <w14:solidFill>
               <w14:schemeClr w14:val="accent1">
                 <w14:lumMod w14:val="60000"/>
                 <w14:lumOff w14:val="40000"/>
               </w14:schemeClr>
             </w14:solidFill>
-            <w14:prstDash w14:val="solid"/>
             <w14:bevel/>
           </w14:textOutline>
         </w:rPr>
-        <w:t>Investigate a Dataset</w:t>
+        <w:t xml:space="preserve">Investigate a Dataset </w:t>
       </w:r>
       <w:r>
         <w:rPr>
@@ -90,40 +85,2081 @@
           <w:color w:val="2E3D49"/>
           <w:sz w:val="27"/>
           <w:szCs w:val="27"/>
-          <w14:textOutline w14:w="9525" w14:cap="rnd" w14:cmpd="sng" w14:algn="ctr">
+          <w14:textOutline w14:w="9525" w14:cap="rnd">
             <w14:solidFill>
               <w14:schemeClr w14:val="accent1">
                 <w14:lumMod w14:val="60000"/>
                 <w14:lumOff w14:val="40000"/>
               </w14:schemeClr>
             </w14:solidFill>
-            <w14:prstDash w14:val="solid"/>
-            <w14:bevel/>
-          </w14:textOutline>
-        </w:rPr>
-        <w:t xml:space="preserve"> </w:t>
-      </w:r>
-      <w:bookmarkStart w:id="0" w:name="_GoBack"/>
-      <w:bookmarkEnd w:id="0"/>
-      <w:r>
-        <w:rPr>
-          <w:rFonts w:ascii="Helvetica" w:hAnsi="Helvetica"/>
-          <w:color w:val="2E3D49"/>
-          <w:sz w:val="27"/>
-          <w:szCs w:val="27"/>
-          <w14:textOutline w14:w="9525" w14:cap="rnd" w14:cmpd="sng" w14:algn="ctr">
-            <w14:solidFill>
-              <w14:schemeClr w14:val="accent1">
-                <w14:lumMod w14:val="60000"/>
-                <w14:lumOff w14:val="40000"/>
-              </w14:schemeClr>
-            </w14:solidFill>
-            <w14:prstDash w14:val="solid"/>
             <w14:bevel/>
           </w14:textOutline>
         </w:rPr>
         <w:t>project</w:t>
       </w:r>
+    </w:p>
+    <w:p/>
+    <w:p>
+      <w:pPr>
+        <w:pStyle w:val="Heading1"/>
+        <w:rPr>
+          <w:rFonts w:eastAsia="Times New Roman"/>
+          <w:color w:val="auto"/>
+        </w:rPr>
+      </w:pPr>
+      <w:r>
+        <w:t>D</w:t>
+      </w:r>
+      <w:r>
+        <w:t>ataset</w:t>
+      </w:r>
+      <w:r>
+        <w:t xml:space="preserve"> analyzed in this project</w:t>
+      </w:r>
+      <w:r>
+        <w:rPr>
+          <w:rFonts w:eastAsia="Times New Roman"/>
+        </w:rPr>
+        <w:t>:</w:t>
+      </w:r>
+    </w:p>
+    <w:p>
+      <w:pPr>
+        <w:rPr>
+          <w:rFonts w:ascii="Helvetica" w:eastAsia="Times New Roman" w:hAnsi="Helvetica" w:cs="Helvetica"/>
+        </w:rPr>
+      </w:pPr>
+      <w:r>
+        <w:t>No-show appointments</w:t>
+      </w:r>
+      <w:r>
+        <w:t xml:space="preserve"> from </w:t>
+      </w:r>
+      <w:r>
+        <w:t>Kaggle</w:t>
+      </w:r>
+      <w:r>
+        <w:t xml:space="preserve"> (</w:t>
+      </w:r>
+      <w:r>
+        <w:t>noshowappointments-kagglev2-may-2016.csv</w:t>
+      </w:r>
+      <w:r>
+        <w:t>)</w:t>
+      </w:r>
+    </w:p>
+    <w:p>
+      <w:pPr>
+        <w:pStyle w:val="Heading1"/>
+        <w:rPr>
+          <w:rFonts w:eastAsia="Times New Roman"/>
+        </w:rPr>
+      </w:pPr>
+      <w:r>
+        <w:rPr>
+          <w:rFonts w:eastAsia="Times New Roman"/>
+        </w:rPr>
+        <w:t>Q</w:t>
+      </w:r>
+      <w:r>
+        <w:rPr>
+          <w:rFonts w:eastAsia="Times New Roman"/>
+        </w:rPr>
+        <w:t>uestion</w:t>
+      </w:r>
+      <w:r>
+        <w:rPr>
+          <w:rFonts w:eastAsia="Times New Roman"/>
+        </w:rPr>
+        <w:t xml:space="preserve">s I </w:t>
+      </w:r>
+      <w:r>
+        <w:rPr>
+          <w:rFonts w:eastAsia="Times New Roman"/>
+        </w:rPr>
+        <w:t>pose</w:t>
+      </w:r>
+      <w:r>
+        <w:rPr>
+          <w:rFonts w:eastAsia="Times New Roman"/>
+        </w:rPr>
+        <w:t xml:space="preserve"> for this datase</w:t>
+      </w:r>
+      <w:r>
+        <w:rPr>
+          <w:rFonts w:eastAsia="Times New Roman"/>
+        </w:rPr>
+        <w:t>t</w:t>
+      </w:r>
+      <w:r>
+        <w:rPr>
+          <w:rFonts w:eastAsia="Times New Roman"/>
+        </w:rPr>
+        <w:t>:</w:t>
+      </w:r>
+    </w:p>
+    <w:p>
+      <w:pPr>
+        <w:pStyle w:val="ListParagraph"/>
+        <w:numPr>
+          <w:ilvl w:val="0"/>
+          <w:numId w:val="7"/>
+        </w:numPr>
+      </w:pPr>
+      <w:r>
+        <w:t xml:space="preserve">is there a relationship </w:t>
+      </w:r>
+      <w:r>
+        <w:t>between</w:t>
+      </w:r>
+      <w:r>
+        <w:t xml:space="preserve"> </w:t>
+      </w:r>
+      <w:r>
+        <w:t>the time gap between the a</w:t>
+      </w:r>
+      <w:r>
+        <w:t>ppointment</w:t>
+      </w:r>
+      <w:r>
+        <w:t xml:space="preserve"> d</w:t>
+      </w:r>
+      <w:r>
+        <w:t>ay</w:t>
+      </w:r>
+      <w:r>
+        <w:t xml:space="preserve"> and the s</w:t>
+      </w:r>
+      <w:r>
+        <w:t>cheduled</w:t>
+      </w:r>
+      <w:r>
+        <w:t xml:space="preserve"> d</w:t>
+      </w:r>
+      <w:r>
+        <w:t>ay</w:t>
+      </w:r>
+      <w:r>
+        <w:t>,</w:t>
+      </w:r>
+      <w:r>
+        <w:t xml:space="preserve"> and </w:t>
+      </w:r>
+      <w:r>
+        <w:t xml:space="preserve">the </w:t>
+      </w:r>
+      <w:r>
+        <w:t>p</w:t>
+      </w:r>
+      <w:r>
+        <w:t>atien</w:t>
+      </w:r>
+      <w:r>
+        <w:t xml:space="preserve">t </w:t>
+      </w:r>
+      <w:r>
+        <w:t xml:space="preserve">won’t </w:t>
+      </w:r>
+      <w:r>
+        <w:t>show</w:t>
+      </w:r>
+      <w:r>
+        <w:t xml:space="preserve"> up for the a</w:t>
+      </w:r>
+      <w:r>
+        <w:t>ppointment</w:t>
+      </w:r>
+      <w:r>
+        <w:t>?</w:t>
+      </w:r>
+    </w:p>
+    <w:p>
+      <w:pPr>
+        <w:pStyle w:val="ListParagraph"/>
+        <w:numPr>
+          <w:ilvl w:val="0"/>
+          <w:numId w:val="7"/>
+        </w:numPr>
+      </w:pPr>
+      <w:r>
+        <w:t>I</w:t>
+      </w:r>
+      <w:r>
+        <w:t xml:space="preserve">s there a relationship </w:t>
+      </w:r>
+      <w:r>
+        <w:t xml:space="preserve">between </w:t>
+      </w:r>
+      <w:r>
+        <w:t>the p</w:t>
+      </w:r>
+      <w:r>
+        <w:t>atient</w:t>
+      </w:r>
+      <w:r>
+        <w:t xml:space="preserve"> </w:t>
+      </w:r>
+      <w:r>
+        <w:t>receiv</w:t>
+      </w:r>
+      <w:r>
+        <w:t xml:space="preserve">ing </w:t>
+      </w:r>
+      <w:r>
+        <w:t>an SMS</w:t>
+      </w:r>
+      <w:r>
+        <w:t xml:space="preserve"> </w:t>
+      </w:r>
+      <w:r>
+        <w:t xml:space="preserve">and </w:t>
+      </w:r>
+      <w:r>
+        <w:t>him/her</w:t>
+      </w:r>
+      <w:r>
+        <w:t xml:space="preserve"> </w:t>
+      </w:r>
+      <w:r>
+        <w:t xml:space="preserve">not </w:t>
+      </w:r>
+      <w:r>
+        <w:t>show</w:t>
+      </w:r>
+      <w:r>
+        <w:t>ing up for the a</w:t>
+      </w:r>
+      <w:r>
+        <w:t>ppointment</w:t>
+      </w:r>
+      <w:r>
+        <w:t>?</w:t>
+      </w:r>
+    </w:p>
+    <w:p>
+      <w:pPr>
+        <w:pStyle w:val="ListParagraph"/>
+        <w:numPr>
+          <w:ilvl w:val="0"/>
+          <w:numId w:val="7"/>
+        </w:numPr>
+      </w:pPr>
+      <w:r>
+        <w:t>I</w:t>
+      </w:r>
+      <w:r>
+        <w:t xml:space="preserve">s there a relationship </w:t>
+      </w:r>
+      <w:r>
+        <w:t xml:space="preserve">between </w:t>
+      </w:r>
+      <w:r>
+        <w:t xml:space="preserve">the of the </w:t>
+      </w:r>
+      <w:r>
+        <w:t>age</w:t>
+      </w:r>
+      <w:r>
+        <w:t xml:space="preserve"> </w:t>
+      </w:r>
+      <w:r>
+        <w:t>p</w:t>
+      </w:r>
+      <w:r>
+        <w:t>atien</w:t>
+      </w:r>
+      <w:r>
+        <w:t xml:space="preserve">ts </w:t>
+      </w:r>
+      <w:r>
+        <w:t>and him/her</w:t>
+      </w:r>
+      <w:r>
+        <w:t xml:space="preserve"> </w:t>
+      </w:r>
+      <w:r>
+        <w:t xml:space="preserve">not </w:t>
+      </w:r>
+      <w:r>
+        <w:t>show</w:t>
+      </w:r>
+      <w:r>
+        <w:t>ing up for the a</w:t>
+      </w:r>
+      <w:r>
+        <w:t>ppointment</w:t>
+      </w:r>
+      <w:r>
+        <w:t>?</w:t>
+      </w:r>
+    </w:p>
+    <w:p>
+      <w:pPr>
+        <w:pStyle w:val="Heading1"/>
+        <w:rPr>
+          <w:rFonts w:eastAsia="Times New Roman"/>
+        </w:rPr>
+      </w:pPr>
+      <w:r>
+        <w:rPr>
+          <w:rFonts w:eastAsia="Times New Roman"/>
+        </w:rPr>
+        <w:t xml:space="preserve">A description of </w:t>
+      </w:r>
+      <w:r>
+        <w:rPr>
+          <w:rFonts w:eastAsia="Times New Roman"/>
+        </w:rPr>
+        <w:t xml:space="preserve">how I </w:t>
+      </w:r>
+      <w:r>
+        <w:rPr>
+          <w:rFonts w:eastAsia="Times New Roman"/>
+        </w:rPr>
+        <w:t xml:space="preserve">investigate </w:t>
+      </w:r>
+      <w:r>
+        <w:rPr>
+          <w:rFonts w:eastAsia="Times New Roman"/>
+        </w:rPr>
+        <w:t xml:space="preserve">the answers for </w:t>
+      </w:r>
+      <w:r>
+        <w:rPr>
+          <w:rFonts w:eastAsia="Times New Roman"/>
+        </w:rPr>
+        <w:t>those questions</w:t>
+      </w:r>
+      <w:r>
+        <w:rPr>
+          <w:rFonts w:eastAsia="Times New Roman"/>
+        </w:rPr>
+        <w:t>:</w:t>
+      </w:r>
+    </w:p>
+    <w:p>
+      <w:pPr>
+        <w:pStyle w:val="Heading2"/>
+        <w:numPr>
+          <w:ilvl w:val="0"/>
+          <w:numId w:val="9"/>
+        </w:numPr>
+      </w:pPr>
+      <w:r>
+        <w:t>Q1)</w:t>
+      </w:r>
+    </w:p>
+    <w:p>
+      <w:pPr>
+        <w:ind w:left="720"/>
+      </w:pPr>
+      <w:r>
+        <w:t>Step1)</w:t>
+      </w:r>
+    </w:p>
+    <w:p>
+      <w:pPr>
+        <w:ind w:left="720"/>
+      </w:pPr>
+      <w:r>
+        <w:t xml:space="preserve"> I made</w:t>
+      </w:r>
+      <w:r>
+        <w:t xml:space="preserve"> a new field in the data frame called </w:t>
+      </w:r>
+      <w:r>
+        <w:t xml:space="preserve"> </w:t>
+      </w:r>
+      <w:r>
+        <w:t>Days_Between_Ad_Sd</w:t>
+      </w:r>
+      <w:r>
+        <w:t xml:space="preserve"> and made it equal to</w:t>
+      </w:r>
+      <w:r>
+        <w:t xml:space="preserve"> </w:t>
+      </w:r>
+      <w:r>
+        <w:t>df['AppointmentDay']</w:t>
+      </w:r>
+      <w:r>
+        <w:t xml:space="preserve"> </w:t>
+      </w:r>
+      <w:r>
+        <w:t>- df['ScheduledDay']</w:t>
+      </w:r>
+      <w:r>
+        <w:t>.</w:t>
+      </w:r>
+    </w:p>
+    <w:p>
+      <w:pPr>
+        <w:ind w:left="720"/>
+      </w:pPr>
+    </w:p>
+    <w:p>
+      <w:pPr>
+        <w:ind w:left="720"/>
+      </w:pPr>
+      <w:r>
+        <w:t>Step2)</w:t>
+      </w:r>
+    </w:p>
+    <w:p>
+      <w:pPr>
+        <w:ind w:left="720"/>
+      </w:pPr>
+      <w:r>
+        <w:t xml:space="preserve">I made a </w:t>
+      </w:r>
+      <w:r>
+        <w:t>scatter</w:t>
+      </w:r>
+      <w:r>
+        <w:t xml:space="preserve"> plot </w:t>
+      </w:r>
+      <w:r>
+        <w:t>between</w:t>
+      </w:r>
+      <w:r>
+        <w:t xml:space="preserve"> </w:t>
+      </w:r>
+      <w:r>
+        <w:t>df["Days_Between_Ad_Sd"]</w:t>
+      </w:r>
+      <w:r>
+        <w:t xml:space="preserve"> and </w:t>
+      </w:r>
+      <w:r>
+        <w:t>df['No_show'])</w:t>
+      </w:r>
+      <w:r>
+        <w:t xml:space="preserve"> but the resulting plot was not </w:t>
+      </w:r>
+      <w:r>
+        <w:t>very effective</w:t>
+      </w:r>
+      <w:r>
+        <w:t xml:space="preserve"> at showing any </w:t>
+      </w:r>
+      <w:r>
+        <w:t>relationship</w:t>
+      </w:r>
+      <w:r>
+        <w:t>.</w:t>
+      </w:r>
+    </w:p>
+    <w:p>
+      <w:pPr>
+        <w:ind w:left="720"/>
+      </w:pPr>
+    </w:p>
+    <w:p>
+      <w:pPr>
+        <w:ind w:left="720"/>
+      </w:pPr>
+      <w:r>
+        <w:t>St</w:t>
+      </w:r>
+      <w:r>
+        <w:t>ep3)</w:t>
+      </w:r>
+    </w:p>
+    <w:p>
+      <w:pPr>
+        <w:ind w:left="720"/>
+      </w:pPr>
+      <w:r>
+        <w:t>I used the b</w:t>
+      </w:r>
+      <w:r>
+        <w:t>i</w:t>
+      </w:r>
+      <w:r>
+        <w:t xml:space="preserve">nning </w:t>
+      </w:r>
+      <w:r>
+        <w:t>technique</w:t>
+      </w:r>
+      <w:r>
+        <w:t xml:space="preserve"> show in </w:t>
+      </w:r>
+      <w:r>
+        <w:t>“</w:t>
+      </w:r>
+      <w:r>
+        <w:t>Data Analysis Process - Case Study 1</w:t>
+      </w:r>
+      <w:r>
+        <w:t>”</w:t>
+      </w:r>
+      <w:r>
+        <w:t xml:space="preserve"> to make a bar plot with the following </w:t>
+      </w:r>
+      <w:r>
+        <w:t>cutoffs -7,0,4,15,179</w:t>
+      </w:r>
+      <w:r>
+        <w:t>, which split the data into four groups</w:t>
+      </w:r>
+      <w:r>
+        <w:t>.</w:t>
+      </w:r>
+    </w:p>
+    <w:p>
+      <w:pPr>
+        <w:ind w:left="720"/>
+      </w:pPr>
+    </w:p>
+    <w:p>
+      <w:pPr>
+        <w:pStyle w:val="Heading2"/>
+        <w:numPr>
+          <w:ilvl w:val="0"/>
+          <w:numId w:val="9"/>
+        </w:numPr>
+      </w:pPr>
+      <w:r>
+        <w:t>Q2)</w:t>
+      </w:r>
+    </w:p>
+    <w:p>
+      <w:pPr>
+        <w:ind w:left="720"/>
+      </w:pPr>
+      <w:r>
+        <w:t xml:space="preserve">I made </w:t>
+      </w:r>
+      <w:r>
+        <w:t>6</w:t>
+      </w:r>
+      <w:r>
+        <w:t xml:space="preserve"> count</w:t>
+      </w:r>
+      <w:r>
+        <w:t>s</w:t>
+      </w:r>
+      <w:r>
+        <w:t xml:space="preserve"> for </w:t>
+      </w:r>
+      <w:r>
+        <w:t xml:space="preserve">every possible outcome </w:t>
+      </w:r>
+      <w:r>
+        <w:t>p</w:t>
+      </w:r>
+      <w:r>
+        <w:t>atience</w:t>
+      </w:r>
+      <w:r>
+        <w:t xml:space="preserve"> can have, for example, </w:t>
+      </w:r>
+      <w:r>
+        <w:t>receiv</w:t>
+      </w:r>
+      <w:r>
+        <w:t xml:space="preserve">ing an SMS &amp; not showing up or </w:t>
+      </w:r>
+      <w:r>
+        <w:t xml:space="preserve">not </w:t>
+      </w:r>
+      <w:r>
+        <w:t>receiv</w:t>
+      </w:r>
+      <w:r>
+        <w:t>ing an SMS &amp; showing up</w:t>
+      </w:r>
+      <w:r>
+        <w:t xml:space="preserve">, etc... and made </w:t>
+      </w:r>
+      <w:r>
+        <w:t xml:space="preserve">4 bar plots showing the </w:t>
+      </w:r>
+      <w:r>
+        <w:t>relationship</w:t>
+      </w:r>
+      <w:r>
+        <w:t xml:space="preserve"> between them</w:t>
+      </w:r>
+      <w:r>
+        <w:t>.</w:t>
+      </w:r>
+    </w:p>
+    <w:p>
+      <w:pPr>
+        <w:ind w:left="720"/>
+      </w:pPr>
+    </w:p>
+    <w:p>
+      <w:pPr>
+        <w:pStyle w:val="Heading2"/>
+        <w:numPr>
+          <w:ilvl w:val="0"/>
+          <w:numId w:val="9"/>
+        </w:numPr>
+      </w:pPr>
+      <w:r>
+        <w:t>Q3)</w:t>
+      </w:r>
+    </w:p>
+    <w:p>
+      <w:r>
+        <w:tab/>
+        <w:t>The same as Q1 step 3 with the cutoffs being -</w:t>
+      </w:r>
+      <m:oMath>
+        <m:r>
+          <w:rPr>
+            <w:rFonts w:ascii="Cambria Math" w:hAnsi="Cambria Math"/>
+          </w:rPr>
+          <m:t>∞</m:t>
+        </m:r>
+      </m:oMath>
+      <w:r>
+        <w:rPr>
+          <w:rFonts w:eastAsiaTheme="minorEastAsia"/>
+        </w:rPr>
+        <w:t>,</w:t>
+      </w:r>
+      <w:r>
+        <w:rPr>
+          <w:rFonts w:eastAsiaTheme="minorEastAsia"/>
+        </w:rPr>
+        <w:t>18,37,55,155.</w:t>
+      </w:r>
+    </w:p>
+    <w:p/>
+    <w:p>
+      <w:pPr>
+        <w:ind w:left="720"/>
+      </w:pPr>
+    </w:p>
+    <w:p>
+      <w:pPr>
+        <w:ind w:left="720"/>
+      </w:pPr>
+    </w:p>
+    <w:p>
+      <w:pPr>
+        <w:pStyle w:val="Heading1"/>
+        <w:rPr>
+          <w:rFonts w:eastAsia="Times New Roman"/>
+        </w:rPr>
+      </w:pPr>
+      <w:r>
+        <w:rPr>
+          <w:rFonts w:eastAsia="Times New Roman"/>
+        </w:rPr>
+        <w:t>D</w:t>
+      </w:r>
+      <w:r>
+        <w:rPr>
+          <w:rFonts w:eastAsia="Times New Roman"/>
+        </w:rPr>
+        <w:t>ata wrangling</w:t>
+      </w:r>
+      <w:r>
+        <w:rPr>
+          <w:rFonts w:eastAsia="Times New Roman"/>
+        </w:rPr>
+        <w:t>:</w:t>
+      </w:r>
+    </w:p>
+    <w:p>
+      <w:pPr>
+        <w:pStyle w:val="ListParagraph"/>
+        <w:numPr>
+          <w:ilvl w:val="0"/>
+          <w:numId w:val="9"/>
+        </w:numPr>
+      </w:pPr>
+      <w:r>
+        <w:t xml:space="preserve">Dropping all </w:t>
+      </w:r>
+      <w:r>
+        <w:t>nulls</w:t>
+      </w:r>
+      <w:r>
+        <w:t xml:space="preserve"> or </w:t>
+      </w:r>
+      <w:r>
+        <w:t>duplicates</w:t>
+      </w:r>
+    </w:p>
+    <w:p>
+      <w:pPr>
+        <w:pStyle w:val="ListParagraph"/>
+        <w:numPr>
+          <w:ilvl w:val="0"/>
+          <w:numId w:val="9"/>
+        </w:numPr>
+      </w:pPr>
+      <w:r>
+        <w:t>Changing any negative age into the average age in the date</w:t>
+      </w:r>
+      <w:r>
+        <w:t xml:space="preserve"> </w:t>
+      </w:r>
+      <w:r>
+        <w:t>frame</w:t>
+      </w:r>
+    </w:p>
+    <w:p>
+      <w:pPr>
+        <w:pStyle w:val="ListParagraph"/>
+        <w:numPr>
+          <w:ilvl w:val="0"/>
+          <w:numId w:val="9"/>
+        </w:numPr>
+      </w:pPr>
+      <w:r>
+        <w:t xml:space="preserve">Change the following </w:t>
+      </w:r>
+      <w:r>
+        <w:t>fields</w:t>
+      </w:r>
+      <w:r>
+        <w:t xml:space="preserve"> into </w:t>
+      </w:r>
+      <w:r>
+        <w:t>int64</w:t>
+      </w:r>
+    </w:p>
+    <w:p>
+      <w:pPr>
+        <w:pStyle w:val="ListParagraph"/>
+        <w:numPr>
+          <w:ilvl w:val="1"/>
+          <w:numId w:val="9"/>
+        </w:numPr>
+      </w:pPr>
+      <w:r>
+        <w:t>PatientId</w:t>
+      </w:r>
+    </w:p>
+    <w:p>
+      <w:pPr>
+        <w:pStyle w:val="ListParagraph"/>
+        <w:numPr>
+          <w:ilvl w:val="0"/>
+          <w:numId w:val="9"/>
+        </w:numPr>
+      </w:pPr>
+      <w:r>
+        <w:t xml:space="preserve">Change the following </w:t>
+      </w:r>
+      <w:r>
+        <w:t>fields</w:t>
+      </w:r>
+      <w:r>
+        <w:t xml:space="preserve"> into </w:t>
+      </w:r>
+      <w:r>
+        <w:t>datetime64</w:t>
+      </w:r>
+    </w:p>
+    <w:p>
+      <w:pPr>
+        <w:pStyle w:val="ListParagraph"/>
+        <w:numPr>
+          <w:ilvl w:val="1"/>
+          <w:numId w:val="9"/>
+        </w:numPr>
+      </w:pPr>
+      <w:r>
+        <w:t>ScheduledDay</w:t>
+      </w:r>
+    </w:p>
+    <w:p>
+      <w:pPr>
+        <w:pStyle w:val="ListParagraph"/>
+        <w:numPr>
+          <w:ilvl w:val="1"/>
+          <w:numId w:val="9"/>
+        </w:numPr>
+      </w:pPr>
+      <w:r>
+        <w:t>AppointmentDay</w:t>
+      </w:r>
+    </w:p>
+    <w:p>
+      <w:pPr>
+        <w:pStyle w:val="ListParagraph"/>
+        <w:numPr>
+          <w:ilvl w:val="0"/>
+          <w:numId w:val="9"/>
+        </w:numPr>
+      </w:pPr>
+      <w:r>
+        <w:t xml:space="preserve">Change the following fields into </w:t>
+      </w:r>
+      <w:r>
+        <w:t>Boolean</w:t>
+      </w:r>
+    </w:p>
+    <w:p>
+      <w:pPr>
+        <w:pStyle w:val="ListParagraph"/>
+        <w:numPr>
+          <w:ilvl w:val="1"/>
+          <w:numId w:val="9"/>
+        </w:numPr>
+      </w:pPr>
+      <w:r>
+        <w:t>Scholarship</w:t>
+      </w:r>
+    </w:p>
+    <w:p>
+      <w:pPr>
+        <w:pStyle w:val="ListParagraph"/>
+        <w:numPr>
+          <w:ilvl w:val="1"/>
+          <w:numId w:val="9"/>
+        </w:numPr>
+      </w:pPr>
+      <w:r>
+        <w:t>Hipertension</w:t>
+      </w:r>
+    </w:p>
+    <w:p>
+      <w:pPr>
+        <w:pStyle w:val="ListParagraph"/>
+        <w:numPr>
+          <w:ilvl w:val="1"/>
+          <w:numId w:val="9"/>
+        </w:numPr>
+      </w:pPr>
+      <w:r>
+        <w:t>Diabetes</w:t>
+      </w:r>
+    </w:p>
+    <w:p>
+      <w:pPr>
+        <w:pStyle w:val="ListParagraph"/>
+        <w:numPr>
+          <w:ilvl w:val="1"/>
+          <w:numId w:val="9"/>
+        </w:numPr>
+      </w:pPr>
+      <w:r>
+        <w:t>Alcoholism</w:t>
+      </w:r>
+    </w:p>
+    <w:p>
+      <w:pPr>
+        <w:pStyle w:val="ListParagraph"/>
+        <w:numPr>
+          <w:ilvl w:val="1"/>
+          <w:numId w:val="9"/>
+        </w:numPr>
+      </w:pPr>
+      <w:r>
+        <w:t>Handcap</w:t>
+      </w:r>
+    </w:p>
+    <w:p>
+      <w:pPr>
+        <w:pStyle w:val="ListParagraph"/>
+        <w:numPr>
+          <w:ilvl w:val="1"/>
+          <w:numId w:val="9"/>
+        </w:numPr>
+      </w:pPr>
+      <w:r>
+        <w:t>SMS_received</w:t>
+      </w:r>
+    </w:p>
+    <w:p>
+      <w:pPr>
+        <w:pStyle w:val="Heading1"/>
+        <w:rPr>
+          <w:rFonts w:eastAsia="Times New Roman"/>
+        </w:rPr>
+      </w:pPr>
+      <w:r>
+        <w:rPr>
+          <w:rFonts w:eastAsia="Times New Roman"/>
+        </w:rPr>
+        <w:t>Results:</w:t>
+      </w:r>
+    </w:p>
+    <w:p>
+      <w:pPr>
+        <w:pStyle w:val="Heading2"/>
+        <w:numPr>
+          <w:ilvl w:val="0"/>
+          <w:numId w:val="9"/>
+        </w:numPr>
+      </w:pPr>
+      <w:r>
+        <w:t>Q1)</w:t>
+      </w:r>
+    </w:p>
+    <w:p>
+      <w:pPr>
+        <w:ind w:left="720"/>
+      </w:pPr>
+      <w:r>
+        <w:rPr>
+          <w:noProof/>
+        </w:rPr>
+        <w:drawing>
+          <wp:inline distT="0" distB="0" distL="0" distR="0">
+            <wp:extent cx="3314065" cy="2816655"/>
+            <wp:effectExtent l="0" t="0" r="635" b="3175"/>
+            <wp:docPr id="2" name="Picture 2" descr="C:\Users\kirby\OneDrive\Documents\ShareX\Screenshots\2019-04\python_2019-04-27_07-16-22.png"/>
+            <wp:cNvGraphicFramePr>
+              <a:graphicFrameLocks xmlns:a="http://schemas.openxmlformats.org/drawingml/2006/main" noChangeAspect="1"/>
+            </wp:cNvGraphicFramePr>
+            <a:graphic xmlns:a="http://schemas.openxmlformats.org/drawingml/2006/main">
+              <a:graphicData uri="http://schemas.openxmlformats.org/drawingml/2006/picture">
+                <pic:pic xmlns:pic="http://schemas.openxmlformats.org/drawingml/2006/picture">
+                  <pic:nvPicPr>
+                    <pic:cNvPr id="45096817" name="Picture 2" descr="C:\Users\kirby\OneDrive\Documents\ShareX\Screenshots\2019-04\python_2019-04-27_07-16-22.png"/>
+                    <pic:cNvPicPr>
+                      <a:picLocks noChangeAspect="1" noChangeArrowheads="1"/>
+                    </pic:cNvPicPr>
+                  </pic:nvPicPr>
+                  <pic:blipFill>
+                    <a:blip xmlns:r="http://schemas.openxmlformats.org/officeDocument/2006/relationships" r:embed="rId4">
+                      <a:extLst>
+                        <a:ext xmlns:a="http://schemas.openxmlformats.org/drawingml/2006/main" uri="{28A0092B-C50C-407E-A947-70E740481C1C}">
+                          <a14:useLocalDpi xmlns:a14="http://schemas.microsoft.com/office/drawing/2010/main" val="0"/>
+                        </a:ext>
+                      </a:extLst>
+                    </a:blip>
+                    <a:stretch>
+                      <a:fillRect/>
+                    </a:stretch>
+                  </pic:blipFill>
+                  <pic:spPr bwMode="auto">
+                    <a:xfrm>
+                      <a:off x="0" y="0"/>
+                      <a:ext cx="3318797" cy="2820677"/>
+                    </a:xfrm>
+                    <a:prstGeom prst="rect">
+                      <a:avLst/>
+                    </a:prstGeom>
+                    <a:noFill/>
+                    <a:ln>
+                      <a:noFill/>
+                    </a:ln>
+                  </pic:spPr>
+                </pic:pic>
+              </a:graphicData>
+            </a:graphic>
+          </wp:inline>
+        </w:drawing>
+      </w:r>
+    </w:p>
+    <w:p>
+      <w:pPr>
+        <w:ind w:left="720"/>
+      </w:pPr>
+    </w:p>
+    <w:p>
+      <w:pPr>
+        <w:ind w:left="720"/>
+      </w:pPr>
+      <w:r>
+        <w:t xml:space="preserve">As you see the </w:t>
+      </w:r>
+      <w:r>
+        <w:t>scatter</w:t>
+      </w:r>
+      <w:r>
+        <w:t xml:space="preserve"> plot as trouble showing the </w:t>
+      </w:r>
+      <w:r>
+        <w:t>relationship</w:t>
+      </w:r>
+      <w:r>
+        <w:t xml:space="preserve"> </w:t>
+      </w:r>
+      <w:r>
+        <w:t>however</w:t>
+      </w:r>
+      <w:r>
+        <w:t xml:space="preserve"> </w:t>
+      </w:r>
+      <w:r>
+        <w:t xml:space="preserve">when using the binning </w:t>
+      </w:r>
+      <w:r>
+        <w:t>technique</w:t>
+      </w:r>
+      <w:r>
+        <w:t xml:space="preserve"> shown in </w:t>
+      </w:r>
+      <w:r>
+        <w:t>“</w:t>
+      </w:r>
+      <w:r>
+        <w:t>Data Analysis Process - Case Study 1</w:t>
+      </w:r>
+      <w:r>
+        <w:t>”</w:t>
+      </w:r>
+      <w:r>
+        <w:t xml:space="preserve"> we can make this plot</w:t>
+      </w:r>
+    </w:p>
+    <w:p>
+      <w:pPr>
+        <w:ind w:left="720"/>
+      </w:pPr>
+      <w:r>
+        <w:t xml:space="preserve"> </w:t>
+      </w:r>
+      <w:r>
+        <w:rPr>
+          <w:noProof/>
+        </w:rPr>
+        <w:drawing>
+          <wp:inline distT="0" distB="0" distL="0" distR="0">
+            <wp:extent cx="3137283" cy="2672080"/>
+            <wp:effectExtent l="0" t="0" r="6350" b="0"/>
+            <wp:docPr id="4" name="Picture 4" descr="C:\Users\kirby\OneDrive\Documents\ShareX\Screenshots\2019-04\python_2019-04-27_07-21-16.png"/>
+            <wp:cNvGraphicFramePr>
+              <a:graphicFrameLocks xmlns:a="http://schemas.openxmlformats.org/drawingml/2006/main" noChangeAspect="1"/>
+            </wp:cNvGraphicFramePr>
+            <a:graphic xmlns:a="http://schemas.openxmlformats.org/drawingml/2006/main">
+              <a:graphicData uri="http://schemas.openxmlformats.org/drawingml/2006/picture">
+                <pic:pic xmlns:pic="http://schemas.openxmlformats.org/drawingml/2006/picture">
+                  <pic:nvPicPr>
+                    <pic:cNvPr id="1421079430" name="Picture 4" descr="C:\Users\kirby\OneDrive\Documents\ShareX\Screenshots\2019-04\python_2019-04-27_07-21-16.png"/>
+                    <pic:cNvPicPr>
+                      <a:picLocks noChangeAspect="1" noChangeArrowheads="1"/>
+                    </pic:cNvPicPr>
+                  </pic:nvPicPr>
+                  <pic:blipFill>
+                    <a:blip xmlns:r="http://schemas.openxmlformats.org/officeDocument/2006/relationships" r:embed="rId5">
+                      <a:extLst>
+                        <a:ext xmlns:a="http://schemas.openxmlformats.org/drawingml/2006/main" uri="{28A0092B-C50C-407E-A947-70E740481C1C}">
+                          <a14:useLocalDpi xmlns:a14="http://schemas.microsoft.com/office/drawing/2010/main" val="0"/>
+                        </a:ext>
+                      </a:extLst>
+                    </a:blip>
+                    <a:stretch>
+                      <a:fillRect/>
+                    </a:stretch>
+                  </pic:blipFill>
+                  <pic:spPr bwMode="auto">
+                    <a:xfrm>
+                      <a:off x="0" y="0"/>
+                      <a:ext cx="3165094" cy="2695767"/>
+                    </a:xfrm>
+                    <a:prstGeom prst="rect">
+                      <a:avLst/>
+                    </a:prstGeom>
+                    <a:noFill/>
+                    <a:ln>
+                      <a:noFill/>
+                    </a:ln>
+                  </pic:spPr>
+                </pic:pic>
+              </a:graphicData>
+            </a:graphic>
+          </wp:inline>
+        </w:drawing>
+      </w:r>
+    </w:p>
+    <w:p>
+      <w:pPr>
+        <w:ind w:left="720"/>
+      </w:pPr>
+    </w:p>
+    <w:p>
+      <w:pPr>
+        <w:ind w:left="720"/>
+      </w:pPr>
+      <w:r>
+        <w:t>W</w:t>
+      </w:r>
+      <w:r>
+        <w:t>hich</w:t>
+      </w:r>
+      <w:r>
+        <w:t xml:space="preserve"> show that </w:t>
+      </w:r>
+      <w:r>
+        <w:t xml:space="preserve">longer that gap between </w:t>
+      </w:r>
+      <w:r>
+        <w:t>a</w:t>
+      </w:r>
+      <w:r>
+        <w:t>ppointment</w:t>
+      </w:r>
+      <w:r>
+        <w:t xml:space="preserve"> d</w:t>
+      </w:r>
+      <w:r>
+        <w:t>ay</w:t>
+      </w:r>
+      <w:r>
+        <w:t xml:space="preserve"> and the s</w:t>
+      </w:r>
+      <w:r>
+        <w:t>cheduled</w:t>
+      </w:r>
+      <w:r>
+        <w:t xml:space="preserve"> d</w:t>
+      </w:r>
+      <w:r>
+        <w:t>ay</w:t>
+      </w:r>
+      <w:r>
+        <w:t xml:space="preserve"> the more likely the </w:t>
+      </w:r>
+      <w:r>
+        <w:t>p</w:t>
+      </w:r>
+      <w:r>
+        <w:t>atien</w:t>
+      </w:r>
+      <w:r>
+        <w:t xml:space="preserve">t </w:t>
+      </w:r>
+      <w:r>
+        <w:t xml:space="preserve">won’t </w:t>
+      </w:r>
+      <w:r>
+        <w:t>show</w:t>
+      </w:r>
+      <w:r>
+        <w:t xml:space="preserve"> up for the a</w:t>
+      </w:r>
+      <w:r>
+        <w:t>ppointment</w:t>
+      </w:r>
+      <w:r>
+        <w:t>.</w:t>
+      </w:r>
+    </w:p>
+    <w:p>
+      <w:pPr>
+        <w:ind w:left="720"/>
+      </w:pPr>
+    </w:p>
+    <w:p>
+      <w:pPr>
+        <w:ind w:left="720"/>
+      </w:pPr>
+      <w:r>
+        <w:t>Note:</w:t>
+      </w:r>
+    </w:p>
+    <w:p>
+      <w:pPr>
+        <w:ind w:left="720"/>
+      </w:pPr>
+      <w:r>
+        <w:t>Group_1</w:t>
+      </w:r>
+      <w:r>
+        <w:t xml:space="preserve"> =</w:t>
+      </w:r>
+      <w:r>
+        <w:t xml:space="preserve"> </w:t>
+      </w:r>
+      <w:r>
+        <w:t>[</w:t>
+      </w:r>
+      <w:r>
+        <w:t>-</w:t>
+      </w:r>
+      <w:r>
+        <w:t>6</w:t>
+      </w:r>
+      <w:r>
+        <w:t>,0</w:t>
+      </w:r>
+      <w:r>
+        <w:t>]</w:t>
+      </w:r>
+    </w:p>
+    <w:p>
+      <w:pPr>
+        <w:ind w:left="720"/>
+      </w:pPr>
+      <w:r>
+        <w:t>Group_</w:t>
+      </w:r>
+      <w:r>
+        <w:t>2 = (</w:t>
+      </w:r>
+      <w:r>
+        <w:t>0,4</w:t>
+      </w:r>
+      <w:r>
+        <w:t>]</w:t>
+      </w:r>
+    </w:p>
+    <w:p>
+      <w:pPr>
+        <w:ind w:left="720"/>
+      </w:pPr>
+      <w:r>
+        <w:t>Group_</w:t>
+      </w:r>
+      <w:r>
+        <w:t>3</w:t>
+      </w:r>
+      <w:r>
+        <w:t xml:space="preserve"> </w:t>
+      </w:r>
+      <w:r>
+        <w:t>= (</w:t>
+      </w:r>
+      <w:r>
+        <w:t>4,15</w:t>
+      </w:r>
+      <w:r>
+        <w:t>]</w:t>
+      </w:r>
+    </w:p>
+    <w:p>
+      <w:pPr>
+        <w:ind w:left="720"/>
+      </w:pPr>
+      <w:r>
+        <w:t>Group_</w:t>
+      </w:r>
+      <w:r>
+        <w:t>4</w:t>
+      </w:r>
+      <w:r>
+        <w:t xml:space="preserve"> </w:t>
+      </w:r>
+      <w:r>
+        <w:t>= (15,1</w:t>
+      </w:r>
+      <w:r>
+        <w:t>7</w:t>
+      </w:r>
+      <w:r>
+        <w:t>9</w:t>
+      </w:r>
+      <w:r>
+        <w:t>]</w:t>
+      </w:r>
+      <w:bookmarkStart w:id="0" w:name="_GoBack"/>
+      <w:bookmarkEnd w:id="0"/>
+    </w:p>
+    <w:p>
+      <w:pPr>
+        <w:ind w:left="720"/>
+      </w:pPr>
+    </w:p>
+    <w:p>
+      <w:pPr>
+        <w:pStyle w:val="Heading2"/>
+        <w:numPr>
+          <w:ilvl w:val="0"/>
+          <w:numId w:val="9"/>
+        </w:numPr>
+      </w:pPr>
+      <w:r>
+        <w:t>Q2)</w:t>
+      </w:r>
+    </w:p>
+    <w:p>
+      <w:pPr>
+        <w:ind w:left="720"/>
+      </w:pPr>
+      <w:r>
+        <w:rPr>
+          <w:noProof/>
+        </w:rPr>
+        <w:drawing>
+          <wp:inline distT="0" distB="0" distL="0" distR="0">
+            <wp:extent cx="3274754" cy="2786203"/>
+            <wp:effectExtent l="0" t="0" r="1905" b="0"/>
+            <wp:docPr id="6" name="Picture 6" descr="C:\Users\kirby\OneDrive\Documents\ShareX\Screenshots\2019-04\python_2019-04-27_07-29-07.png"/>
+            <wp:cNvGraphicFramePr>
+              <a:graphicFrameLocks xmlns:a="http://schemas.openxmlformats.org/drawingml/2006/main" noChangeAspect="1"/>
+            </wp:cNvGraphicFramePr>
+            <a:graphic xmlns:a="http://schemas.openxmlformats.org/drawingml/2006/main">
+              <a:graphicData uri="http://schemas.openxmlformats.org/drawingml/2006/picture">
+                <pic:pic xmlns:pic="http://schemas.openxmlformats.org/drawingml/2006/picture">
+                  <pic:nvPicPr>
+                    <pic:cNvPr id="136401565" name="Picture 6" descr="C:\Users\kirby\OneDrive\Documents\ShareX\Screenshots\2019-04\python_2019-04-27_07-29-07.png"/>
+                    <pic:cNvPicPr>
+                      <a:picLocks noChangeAspect="1" noChangeArrowheads="1"/>
+                    </pic:cNvPicPr>
+                  </pic:nvPicPr>
+                  <pic:blipFill>
+                    <a:blip xmlns:r="http://schemas.openxmlformats.org/officeDocument/2006/relationships" r:embed="rId6">
+                      <a:extLst>
+                        <a:ext xmlns:a="http://schemas.openxmlformats.org/drawingml/2006/main" uri="{28A0092B-C50C-407E-A947-70E740481C1C}">
+                          <a14:useLocalDpi xmlns:a14="http://schemas.microsoft.com/office/drawing/2010/main" val="0"/>
+                        </a:ext>
+                      </a:extLst>
+                    </a:blip>
+                    <a:stretch>
+                      <a:fillRect/>
+                    </a:stretch>
+                  </pic:blipFill>
+                  <pic:spPr bwMode="auto">
+                    <a:xfrm>
+                      <a:off x="0" y="0"/>
+                      <a:ext cx="3304553" cy="2811556"/>
+                    </a:xfrm>
+                    <a:prstGeom prst="rect">
+                      <a:avLst/>
+                    </a:prstGeom>
+                    <a:noFill/>
+                    <a:ln>
+                      <a:noFill/>
+                    </a:ln>
+                  </pic:spPr>
+                </pic:pic>
+              </a:graphicData>
+            </a:graphic>
+          </wp:inline>
+        </w:drawing>
+      </w:r>
+    </w:p>
+    <w:p>
+      <w:pPr>
+        <w:ind w:left="720"/>
+      </w:pPr>
+    </w:p>
+    <w:p>
+      <w:pPr>
+        <w:ind w:left="720"/>
+      </w:pPr>
+      <w:r>
+        <w:t>No</w:t>
+      </w:r>
+      <w:r>
+        <w:t xml:space="preserve"> </w:t>
+      </w:r>
+      <w:r>
+        <w:t>surprise here</w:t>
+      </w:r>
+      <w:r>
+        <w:t xml:space="preserve">, </w:t>
+      </w:r>
+      <w:r>
+        <w:t xml:space="preserve">given that a </w:t>
+      </w:r>
+      <w:r>
+        <w:t>patient</w:t>
+      </w:r>
+      <w:r>
+        <w:t xml:space="preserve"> receives an SMS </w:t>
+      </w:r>
+      <w:r>
+        <w:t xml:space="preserve">they are likely to show up to their </w:t>
+      </w:r>
+      <w:r>
+        <w:t>appointment</w:t>
+      </w:r>
+      <w:r>
+        <w:t xml:space="preserve"> about 70% of the time.</w:t>
+      </w:r>
+    </w:p>
+    <w:p>
+      <w:pPr>
+        <w:ind w:left="720"/>
+      </w:pPr>
+      <w:r>
+        <w:rPr>
+          <w:noProof/>
+        </w:rPr>
+        <w:drawing>
+          <wp:inline distT="0" distB="0" distL="0" distR="0">
+            <wp:extent cx="3191745" cy="2709043"/>
+            <wp:effectExtent l="0" t="0" r="8890" b="0"/>
+            <wp:docPr id="8" name="Picture 8" descr="C:\Users\kirby\OneDrive\Documents\ShareX\Screenshots\2019-04\python_2019-04-27_07-29-24.png"/>
+            <wp:cNvGraphicFramePr>
+              <a:graphicFrameLocks xmlns:a="http://schemas.openxmlformats.org/drawingml/2006/main" noChangeAspect="1"/>
+            </wp:cNvGraphicFramePr>
+            <a:graphic xmlns:a="http://schemas.openxmlformats.org/drawingml/2006/main">
+              <a:graphicData uri="http://schemas.openxmlformats.org/drawingml/2006/picture">
+                <pic:pic xmlns:pic="http://schemas.openxmlformats.org/drawingml/2006/picture">
+                  <pic:nvPicPr>
+                    <pic:cNvPr id="1728999353" name="Picture 8" descr="C:\Users\kirby\OneDrive\Documents\ShareX\Screenshots\2019-04\python_2019-04-27_07-29-24.png"/>
+                    <pic:cNvPicPr>
+                      <a:picLocks noChangeAspect="1" noChangeArrowheads="1"/>
+                    </pic:cNvPicPr>
+                  </pic:nvPicPr>
+                  <pic:blipFill>
+                    <a:blip xmlns:r="http://schemas.openxmlformats.org/officeDocument/2006/relationships" r:embed="rId7">
+                      <a:extLst>
+                        <a:ext xmlns:a="http://schemas.openxmlformats.org/drawingml/2006/main" uri="{28A0092B-C50C-407E-A947-70E740481C1C}">
+                          <a14:useLocalDpi xmlns:a14="http://schemas.microsoft.com/office/drawing/2010/main" val="0"/>
+                        </a:ext>
+                      </a:extLst>
+                    </a:blip>
+                    <a:stretch>
+                      <a:fillRect/>
+                    </a:stretch>
+                  </pic:blipFill>
+                  <pic:spPr bwMode="auto">
+                    <a:xfrm>
+                      <a:off x="0" y="0"/>
+                      <a:ext cx="3232255" cy="2743426"/>
+                    </a:xfrm>
+                    <a:prstGeom prst="rect">
+                      <a:avLst/>
+                    </a:prstGeom>
+                    <a:noFill/>
+                    <a:ln>
+                      <a:noFill/>
+                    </a:ln>
+                  </pic:spPr>
+                </pic:pic>
+              </a:graphicData>
+            </a:graphic>
+          </wp:inline>
+        </w:drawing>
+      </w:r>
+    </w:p>
+    <w:p>
+      <w:pPr>
+        <w:ind w:left="720"/>
+      </w:pPr>
+    </w:p>
+    <w:p>
+      <w:pPr>
+        <w:ind w:left="720"/>
+      </w:pPr>
+      <w:r>
+        <w:t xml:space="preserve">From this plot, we can </w:t>
+      </w:r>
+      <w:r>
+        <w:t>theorize</w:t>
+      </w:r>
+      <w:r>
+        <w:t xml:space="preserve"> that most people either didn’t know that they can </w:t>
+      </w:r>
+      <w:r>
+        <w:t>receive</w:t>
+      </w:r>
+      <w:r>
+        <w:t xml:space="preserve"> an SMS for their</w:t>
+      </w:r>
+      <w:r>
+        <w:t xml:space="preserve"> a</w:t>
+      </w:r>
+      <w:r>
+        <w:t xml:space="preserve">ppointment or didn’t bother </w:t>
+      </w:r>
+      <w:r>
+        <w:t xml:space="preserve">asking for the service because </w:t>
+      </w:r>
+      <w:r>
+        <w:t xml:space="preserve">given that a </w:t>
+      </w:r>
+      <w:r>
+        <w:t>patient</w:t>
+      </w:r>
+      <w:r>
+        <w:t xml:space="preserve"> </w:t>
+      </w:r>
+      <w:r>
+        <w:t xml:space="preserve">doesn’t </w:t>
+      </w:r>
+      <w:r>
+        <w:t>receive</w:t>
+      </w:r>
+      <w:r>
+        <w:t xml:space="preserve"> </w:t>
+      </w:r>
+      <w:r>
+        <w:t xml:space="preserve">an SMS </w:t>
+      </w:r>
+      <w:r>
+        <w:t>more th</w:t>
+      </w:r>
+      <w:r>
+        <w:t>a</w:t>
+      </w:r>
+      <w:r>
+        <w:t xml:space="preserve">n 80% of </w:t>
+      </w:r>
+      <w:r>
+        <w:t>patient</w:t>
+      </w:r>
+      <w:r>
+        <w:t xml:space="preserve">s </w:t>
+      </w:r>
+      <w:r>
+        <w:t>will</w:t>
+      </w:r>
+      <w:r>
+        <w:t xml:space="preserve"> show up for</w:t>
+      </w:r>
+      <w:r>
+        <w:t xml:space="preserve"> their </w:t>
+      </w:r>
+      <w:r>
+        <w:t>appointment</w:t>
+      </w:r>
+      <w:r>
+        <w:t>.</w:t>
+      </w:r>
+    </w:p>
+    <w:p>
+      <w:pPr>
+        <w:ind w:left="720"/>
+      </w:pPr>
+    </w:p>
+    <w:p>
+      <w:pPr>
+        <w:ind w:left="720"/>
+      </w:pPr>
+      <w:r>
+        <w:rPr>
+          <w:noProof/>
+        </w:rPr>
+        <w:drawing>
+          <wp:inline distT="0" distB="0" distL="0" distR="0">
+            <wp:extent cx="3194179" cy="2711110"/>
+            <wp:effectExtent l="0" t="0" r="6350" b="0"/>
+            <wp:docPr id="9" name="Picture 9" descr="C:\Users\kirby\OneDrive\Documents\ShareX\Screenshots\2019-04\python_2019-04-27_07-29-40.png"/>
+            <wp:cNvGraphicFramePr>
+              <a:graphicFrameLocks xmlns:a="http://schemas.openxmlformats.org/drawingml/2006/main" noChangeAspect="1"/>
+            </wp:cNvGraphicFramePr>
+            <a:graphic xmlns:a="http://schemas.openxmlformats.org/drawingml/2006/main">
+              <a:graphicData uri="http://schemas.openxmlformats.org/drawingml/2006/picture">
+                <pic:pic xmlns:pic="http://schemas.openxmlformats.org/drawingml/2006/picture">
+                  <pic:nvPicPr>
+                    <pic:cNvPr id="1738552670" name="Picture 9" descr="C:\Users\kirby\OneDrive\Documents\ShareX\Screenshots\2019-04\python_2019-04-27_07-29-40.png"/>
+                    <pic:cNvPicPr>
+                      <a:picLocks noChangeAspect="1" noChangeArrowheads="1"/>
+                    </pic:cNvPicPr>
+                  </pic:nvPicPr>
+                  <pic:blipFill>
+                    <a:blip xmlns:r="http://schemas.openxmlformats.org/officeDocument/2006/relationships" r:embed="rId8">
+                      <a:extLst>
+                        <a:ext xmlns:a="http://schemas.openxmlformats.org/drawingml/2006/main" uri="{28A0092B-C50C-407E-A947-70E740481C1C}">
+                          <a14:useLocalDpi xmlns:a14="http://schemas.microsoft.com/office/drawing/2010/main" val="0"/>
+                        </a:ext>
+                      </a:extLst>
+                    </a:blip>
+                    <a:stretch>
+                      <a:fillRect/>
+                    </a:stretch>
+                  </pic:blipFill>
+                  <pic:spPr bwMode="auto">
+                    <a:xfrm>
+                      <a:off x="0" y="0"/>
+                      <a:ext cx="3217386" cy="2730807"/>
+                    </a:xfrm>
+                    <a:prstGeom prst="rect">
+                      <a:avLst/>
+                    </a:prstGeom>
+                    <a:noFill/>
+                    <a:ln>
+                      <a:noFill/>
+                    </a:ln>
+                  </pic:spPr>
+                </pic:pic>
+              </a:graphicData>
+            </a:graphic>
+          </wp:inline>
+        </w:drawing>
+      </w:r>
+    </w:p>
+    <w:p>
+      <w:pPr>
+        <w:ind w:left="720"/>
+      </w:pPr>
+    </w:p>
+    <w:p>
+      <w:pPr>
+        <w:ind w:left="720"/>
+      </w:pPr>
+      <w:r>
+        <w:t xml:space="preserve">This plot </w:t>
+      </w:r>
+      <w:r>
+        <w:t>reinforces</w:t>
+      </w:r>
+      <w:r>
+        <w:t xml:space="preserve"> the </w:t>
+      </w:r>
+      <w:r>
+        <w:t>theory state</w:t>
+      </w:r>
+      <w:r>
+        <w:t>d above</w:t>
+      </w:r>
+      <w:r>
+        <w:t xml:space="preserve">, form all the people who showed up for </w:t>
+      </w:r>
+      <w:r>
+        <w:t>an</w:t>
+      </w:r>
+      <w:r>
+        <w:t xml:space="preserve"> </w:t>
+      </w:r>
+      <w:r>
+        <w:t>appointment</w:t>
+      </w:r>
+      <w:r>
+        <w:t xml:space="preserve"> about %70 did </w:t>
+      </w:r>
+      <w:r>
+        <w:t>receive</w:t>
+      </w:r>
+      <w:r>
+        <w:t xml:space="preserve"> an SMS</w:t>
+      </w:r>
+      <w:r>
+        <w:t>.</w:t>
+      </w:r>
+    </w:p>
+    <w:p>
+      <w:pPr>
+        <w:ind w:left="720"/>
+      </w:pPr>
+    </w:p>
+    <w:p>
+      <w:pPr>
+        <w:ind w:left="720"/>
+      </w:pPr>
+      <w:r>
+        <w:rPr>
+          <w:noProof/>
+        </w:rPr>
+        <w:drawing>
+          <wp:inline distT="0" distB="0" distL="0" distR="0">
+            <wp:extent cx="3210427" cy="2724900"/>
+            <wp:effectExtent l="0" t="0" r="9525" b="0"/>
+            <wp:docPr id="10" name="Picture 10" descr="C:\Users\kirby\OneDrive\Documents\ShareX\Screenshots\2019-04\python_2019-04-27_07-29-57.png"/>
+            <wp:cNvGraphicFramePr>
+              <a:graphicFrameLocks xmlns:a="http://schemas.openxmlformats.org/drawingml/2006/main" noChangeAspect="1"/>
+            </wp:cNvGraphicFramePr>
+            <a:graphic xmlns:a="http://schemas.openxmlformats.org/drawingml/2006/main">
+              <a:graphicData uri="http://schemas.openxmlformats.org/drawingml/2006/picture">
+                <pic:pic xmlns:pic="http://schemas.openxmlformats.org/drawingml/2006/picture">
+                  <pic:nvPicPr>
+                    <pic:cNvPr id="679023686" name="Picture 10" descr="C:\Users\kirby\OneDrive\Documents\ShareX\Screenshots\2019-04\python_2019-04-27_07-29-57.png"/>
+                    <pic:cNvPicPr>
+                      <a:picLocks noChangeAspect="1" noChangeArrowheads="1"/>
+                    </pic:cNvPicPr>
+                  </pic:nvPicPr>
+                  <pic:blipFill>
+                    <a:blip xmlns:r="http://schemas.openxmlformats.org/officeDocument/2006/relationships" r:embed="rId9">
+                      <a:extLst>
+                        <a:ext xmlns:a="http://schemas.openxmlformats.org/drawingml/2006/main" uri="{28A0092B-C50C-407E-A947-70E740481C1C}">
+                          <a14:useLocalDpi xmlns:a14="http://schemas.microsoft.com/office/drawing/2010/main" val="0"/>
+                        </a:ext>
+                      </a:extLst>
+                    </a:blip>
+                    <a:stretch>
+                      <a:fillRect/>
+                    </a:stretch>
+                  </pic:blipFill>
+                  <pic:spPr bwMode="auto">
+                    <a:xfrm>
+                      <a:off x="0" y="0"/>
+                      <a:ext cx="3231602" cy="2742873"/>
+                    </a:xfrm>
+                    <a:prstGeom prst="rect">
+                      <a:avLst/>
+                    </a:prstGeom>
+                    <a:noFill/>
+                    <a:ln>
+                      <a:noFill/>
+                    </a:ln>
+                  </pic:spPr>
+                </pic:pic>
+              </a:graphicData>
+            </a:graphic>
+          </wp:inline>
+        </w:drawing>
+      </w:r>
+    </w:p>
+    <w:p>
+      <w:pPr>
+        <w:ind w:left="720"/>
+      </w:pPr>
+    </w:p>
+    <w:p>
+      <w:pPr>
+        <w:ind w:left="720"/>
+      </w:pPr>
+      <w:r>
+        <w:t xml:space="preserve">This plot </w:t>
+      </w:r>
+      <w:r>
+        <w:t>is interesting</w:t>
+      </w:r>
+      <w:r>
+        <w:t xml:space="preserve">, form all who didn't show up for their </w:t>
+      </w:r>
+      <w:r>
+        <w:t>appointment</w:t>
+      </w:r>
+      <w:r>
+        <w:t xml:space="preserve"> about 45%</w:t>
+      </w:r>
+      <w:r>
+        <w:t xml:space="preserve"> of them were form </w:t>
+      </w:r>
+      <w:r>
+        <w:t>patient</w:t>
+      </w:r>
+      <w:r>
+        <w:t xml:space="preserve"> </w:t>
+      </w:r>
+      <w:r>
+        <w:t xml:space="preserve">that </w:t>
+      </w:r>
+      <w:r>
+        <w:t>receive</w:t>
+      </w:r>
+      <w:r>
+        <w:t xml:space="preserve"> a SMS</w:t>
+      </w:r>
+      <w:r>
+        <w:t xml:space="preserve"> and as we </w:t>
+      </w:r>
+      <w:r>
+        <w:t>theorize</w:t>
+      </w:r>
+      <w:r>
+        <w:t xml:space="preserve"> before the number of </w:t>
+      </w:r>
+      <w:r>
+        <w:t xml:space="preserve">people who don't </w:t>
+      </w:r>
+      <w:r>
+        <w:t>receive</w:t>
+      </w:r>
+      <w:r>
+        <w:t xml:space="preserve"> an SMS </w:t>
+      </w:r>
+      <w:r>
+        <w:t>are the biggest group in this</w:t>
+      </w:r>
+      <w:r>
+        <w:t xml:space="preserve"> d</w:t>
+      </w:r>
+      <w:r>
+        <w:t>ataset</w:t>
+      </w:r>
+      <w:r>
+        <w:t xml:space="preserve"> which means that if you did </w:t>
+      </w:r>
+      <w:r>
+        <w:t>receive</w:t>
+      </w:r>
+      <w:r>
+        <w:t xml:space="preserve"> an SMS you are more likely to not show up.</w:t>
+      </w:r>
+    </w:p>
+    <w:p>
+      <w:pPr>
+        <w:ind w:left="720"/>
+      </w:pPr>
+    </w:p>
+    <w:p>
+      <w:pPr>
+        <w:ind w:left="720"/>
+      </w:pPr>
+      <w:r>
+        <w:t>C</w:t>
+      </w:r>
+      <w:r>
+        <w:t>onclusion</w:t>
+      </w:r>
+      <w:r>
+        <w:t>:</w:t>
+      </w:r>
+    </w:p>
+    <w:p>
+      <w:pPr>
+        <w:ind w:left="720"/>
+      </w:pPr>
+      <w:r>
+        <w:t xml:space="preserve">While there is a </w:t>
+      </w:r>
+      <w:r>
+        <w:t>relationship</w:t>
+      </w:r>
+      <w:r>
+        <w:t xml:space="preserve"> between </w:t>
+      </w:r>
+      <w:r>
+        <w:t>receiv</w:t>
+      </w:r>
+      <w:r>
+        <w:t>ing</w:t>
+      </w:r>
+      <w:r>
+        <w:t xml:space="preserve"> an SMS</w:t>
+      </w:r>
+      <w:r>
+        <w:t xml:space="preserve"> and showing up for an </w:t>
+      </w:r>
+      <w:r>
+        <w:t>appointment</w:t>
+      </w:r>
+      <w:r>
+        <w:t xml:space="preserve"> it is a weak one </w:t>
+      </w:r>
+      <w:r>
+        <w:t xml:space="preserve">and I think this </w:t>
+      </w:r>
+      <w:r>
+        <w:rPr>
+          <w:rFonts w:eastAsia="Times New Roman"/>
+        </w:rPr>
+        <w:t>dataset</w:t>
+      </w:r>
+      <w:r>
+        <w:rPr>
+          <w:rFonts w:eastAsia="Times New Roman"/>
+        </w:rPr>
+        <w:t xml:space="preserve"> just shows that most </w:t>
+      </w:r>
+      <w:r>
+        <w:t>patient</w:t>
+      </w:r>
+      <w:r>
+        <w:t xml:space="preserve">s </w:t>
+      </w:r>
+      <w:r>
+        <w:t xml:space="preserve">don’t ask for an SMS message </w:t>
+      </w:r>
+      <w:r>
+        <w:t xml:space="preserve">than showing </w:t>
+      </w:r>
+      <w:r>
+        <w:t xml:space="preserve">the </w:t>
+      </w:r>
+      <w:r>
+        <w:t>relationship</w:t>
+      </w:r>
+      <w:r>
+        <w:t xml:space="preserve"> between </w:t>
+      </w:r>
+      <w:r>
+        <w:t>SMS</w:t>
+      </w:r>
+      <w:r>
+        <w:t xml:space="preserve"> and </w:t>
+      </w:r>
+      <w:r>
+        <w:t>showing</w:t>
+      </w:r>
+      <w:r>
+        <w:t xml:space="preserve"> up. </w:t>
+      </w:r>
+    </w:p>
+    <w:p>
+      <w:pPr>
+        <w:ind w:left="720"/>
+      </w:pPr>
+    </w:p>
+    <w:p>
+      <w:pPr>
+        <w:pStyle w:val="Heading2"/>
+        <w:numPr>
+          <w:ilvl w:val="0"/>
+          <w:numId w:val="9"/>
+        </w:numPr>
+      </w:pPr>
+      <w:r>
+        <w:t>Q3)</w:t>
+      </w:r>
+    </w:p>
+    <w:p/>
+    <w:p>
+      <w:pPr>
+        <w:ind w:left="720"/>
+      </w:pPr>
+      <w:r>
+        <w:rPr>
+          <w:noProof/>
+        </w:rPr>
+        <w:drawing>
+          <wp:inline distT="0" distB="0" distL="0" distR="0">
+            <wp:extent cx="3349182" cy="2849527"/>
+            <wp:effectExtent l="0" t="0" r="3810" b="8255"/>
+            <wp:docPr id="5" name="Picture 5" descr="C:\Users\kirby\OneDrive\Documents\ShareX\Screenshots\2019-04\python_2019-04-27_07-30-18.png"/>
+            <wp:cNvGraphicFramePr>
+              <a:graphicFrameLocks xmlns:a="http://schemas.openxmlformats.org/drawingml/2006/main" noChangeAspect="1"/>
+            </wp:cNvGraphicFramePr>
+            <a:graphic xmlns:a="http://schemas.openxmlformats.org/drawingml/2006/main">
+              <a:graphicData uri="http://schemas.openxmlformats.org/drawingml/2006/picture">
+                <pic:pic xmlns:pic="http://schemas.openxmlformats.org/drawingml/2006/picture">
+                  <pic:nvPicPr>
+                    <pic:cNvPr id="1130998052" name="Picture 5" descr="C:\Users\kirby\OneDrive\Documents\ShareX\Screenshots\2019-04\python_2019-04-27_07-30-18.png"/>
+                    <pic:cNvPicPr>
+                      <a:picLocks noChangeAspect="1" noChangeArrowheads="1"/>
+                    </pic:cNvPicPr>
+                  </pic:nvPicPr>
+                  <pic:blipFill>
+                    <a:blip xmlns:r="http://schemas.openxmlformats.org/officeDocument/2006/relationships" r:embed="rId10">
+                      <a:extLst>
+                        <a:ext xmlns:a="http://schemas.openxmlformats.org/drawingml/2006/main" uri="{28A0092B-C50C-407E-A947-70E740481C1C}">
+                          <a14:useLocalDpi xmlns:a14="http://schemas.microsoft.com/office/drawing/2010/main" val="0"/>
+                        </a:ext>
+                      </a:extLst>
+                    </a:blip>
+                    <a:stretch>
+                      <a:fillRect/>
+                    </a:stretch>
+                  </pic:blipFill>
+                  <pic:spPr bwMode="auto">
+                    <a:xfrm>
+                      <a:off x="0" y="0"/>
+                      <a:ext cx="3381478" cy="2877005"/>
+                    </a:xfrm>
+                    <a:prstGeom prst="rect">
+                      <a:avLst/>
+                    </a:prstGeom>
+                    <a:noFill/>
+                    <a:ln>
+                      <a:noFill/>
+                    </a:ln>
+                  </pic:spPr>
+                </pic:pic>
+              </a:graphicData>
+            </a:graphic>
+          </wp:inline>
+        </w:drawing>
+      </w:r>
+    </w:p>
+    <w:p>
+      <w:pPr>
+        <w:ind w:left="720"/>
+      </w:pPr>
+    </w:p>
+    <w:p>
+      <w:pPr>
+        <w:ind w:left="720"/>
+      </w:pPr>
+      <w:r>
+        <w:t xml:space="preserve">The plot shows there is </w:t>
+      </w:r>
+      <w:r>
+        <w:t xml:space="preserve">no </w:t>
+      </w:r>
+      <w:r>
+        <w:t>relationship</w:t>
+      </w:r>
+      <w:r>
+        <w:t xml:space="preserve"> between age and </w:t>
+      </w:r>
+      <w:r>
+        <w:t>showing up</w:t>
+      </w:r>
+      <w:r>
+        <w:t xml:space="preserve"> for an </w:t>
+      </w:r>
+      <w:r>
+        <w:t>appointment</w:t>
+      </w:r>
+      <w:r>
+        <w:t>.</w:t>
+      </w:r>
+    </w:p>
+    <w:p>
+      <w:pPr>
+        <w:ind w:left="720"/>
+      </w:pPr>
+    </w:p>
+    <w:p>
+      <w:pPr>
+        <w:ind w:left="720"/>
+      </w:pPr>
+      <w:r>
+        <w:t>Note:</w:t>
+      </w:r>
+    </w:p>
+    <w:p>
+      <w:pPr>
+        <w:ind w:left="720"/>
+      </w:pPr>
+      <w:r>
+        <w:t xml:space="preserve">Group_1 = </w:t>
+      </w:r>
+      <w:r>
+        <w:t>[</w:t>
+      </w:r>
+      <w:r>
+        <w:t>0</w:t>
+      </w:r>
+      <w:r>
+        <w:t>,</w:t>
+      </w:r>
+      <w:r>
+        <w:t>18]</w:t>
+      </w:r>
+    </w:p>
+    <w:p>
+      <w:pPr>
+        <w:ind w:left="720"/>
+      </w:pPr>
+      <w:r>
+        <w:t>Group_2 = (</w:t>
+      </w:r>
+      <w:r>
+        <w:t>18</w:t>
+      </w:r>
+      <w:r>
+        <w:t>,</w:t>
+      </w:r>
+      <w:r>
+        <w:t>3</w:t>
+      </w:r>
+      <w:r>
+        <w:t>7</w:t>
+      </w:r>
+      <w:r>
+        <w:t>]</w:t>
+      </w:r>
+    </w:p>
+    <w:p>
+      <w:pPr>
+        <w:ind w:left="720"/>
+      </w:pPr>
+      <w:r>
+        <w:t>Group_3 = (</w:t>
+      </w:r>
+      <w:r>
+        <w:t>3</w:t>
+      </w:r>
+      <w:r>
+        <w:t>7</w:t>
+      </w:r>
+      <w:r>
+        <w:t>,</w:t>
+      </w:r>
+      <w:r>
+        <w:t>55]</w:t>
+      </w:r>
+    </w:p>
+    <w:p>
+      <w:pPr>
+        <w:ind w:left="720"/>
+      </w:pPr>
+      <w:r>
+        <w:t>Group_4 = (</w:t>
+      </w:r>
+      <w:r>
+        <w:t>55</w:t>
+      </w:r>
+      <w:r>
+        <w:t>,1</w:t>
+      </w:r>
+      <w:r>
+        <w:t>15]</w:t>
+      </w:r>
+    </w:p>
+    <w:p>
+      <w:pPr>
+        <w:ind w:left="720"/>
+      </w:pPr>
     </w:p>
     <w:sectPr>
       <w:pgSz w:w="11906" w:h="16838"/>
@@ -138,12 +2174,125 @@
 </file>
 
 <file path=word/numbering.xml><?xml version="1.0" encoding="utf-8"?>
-<w:numbering xmlns:wpc="http://schemas.microsoft.com/office/word/2010/wordprocessingCanvas" xmlns:cx="http://schemas.microsoft.com/office/drawing/2014/chartex" xmlns:cx1="http://schemas.microsoft.com/office/drawing/2015/9/8/chartex" xmlns:cx2="http://schemas.microsoft.com/office/drawing/2015/10/21/chartex" xmlns:cx3="http://schemas.microsoft.com/office/drawing/2016/5/9/chartex" xmlns:cx4="http://schemas.microsoft.com/office/drawing/2016/5/10/chartex" xmlns:cx5="http://schemas.microsoft.com/office/drawing/2016/5/11/chartex" xmlns:cx6="http://schemas.microsoft.com/office/drawing/2016/5/12/chartex" xmlns:cx7="http://schemas.microsoft.com/office/drawing/2016/5/13/chartex" xmlns:cx8="http://schemas.microsoft.com/office/drawing/2016/5/14/chartex" xmlns:mc="http://schemas.openxmlformats.org/markup-compatibility/2006" xmlns:aink="http://schemas.microsoft.com/office/drawing/2016/ink" xmlns:am3d="http://schemas.microsoft.com/office/drawing/2017/model3d" xmlns:o="urn:schemas-microsoft-com:office:office" xmlns:r="http://schemas.openxmlformats.org/officeDocument/2006/relationships" xmlns:m="http://schemas.openxmlformats.org/officeDocument/2006/math" xmlns:v="urn:schemas-microsoft-com:vml" xmlns:wp14="http://schemas.microsoft.com/office/word/2010/wordprocessingDrawing" xmlns:wp="http://schemas.openxmlformats.org/drawingml/2006/wordprocessingDrawing" xmlns:w10="urn:schemas-microsoft-com:office:word" xmlns:w="http://schemas.openxmlformats.org/wordprocessingml/2006/main" xmlns:w14="http://schemas.microsoft.com/office/word/2010/wordml" xmlns:w15="http://schemas.microsoft.com/office/word/2012/wordml" xmlns:w16cid="http://schemas.microsoft.com/office/word/2016/wordml/cid" xmlns:w16se="http://schemas.microsoft.com/office/word/2015/wordml/symex" xmlns:wpg="http://schemas.microsoft.com/office/word/2010/wordprocessingGroup" xmlns:wpi="http://schemas.microsoft.com/office/word/2010/wordprocessingInk" xmlns:wne="http://schemas.microsoft.com/office/word/2006/wordml" xmlns:wps="http://schemas.microsoft.com/office/word/2010/wordprocessingShape" mc:Ignorable="w14 w15 w16se w16cid wp14">
-  <w:abstractNum w:abstractNumId="0" w15:restartNumberingAfterBreak="0">
+<w:numbering xmlns:wpc="http://schemas.microsoft.com/office/word/2010/wordprocessingCanvas" xmlns:cx="http://schemas.microsoft.com/office/drawing/2014/chartex" xmlns:cx1="http://schemas.microsoft.com/office/drawing/2015/9/8/chartex" xmlns:cx2="http://schemas.microsoft.com/office/drawing/2015/10/21/chartex" xmlns:cx3="http://schemas.microsoft.com/office/drawing/2016/5/9/chartex" xmlns:cx4="http://schemas.microsoft.com/office/drawing/2016/5/10/chartex" xmlns:cx5="http://schemas.microsoft.com/office/drawing/2016/5/11/chartex" xmlns:mc="http://schemas.openxmlformats.org/markup-compatibility/2006" xmlns:o="urn:schemas-microsoft-com:office:office" xmlns:r="http://schemas.openxmlformats.org/officeDocument/2006/relationships" xmlns:m="http://schemas.openxmlformats.org/officeDocument/2006/math" xmlns:v="urn:schemas-microsoft-com:vml" xmlns:wp14="http://schemas.microsoft.com/office/word/2010/wordprocessingDrawing" xmlns:wp="http://schemas.openxmlformats.org/drawingml/2006/wordprocessingDrawing" xmlns:w10="urn:schemas-microsoft-com:office:word" xmlns:w="http://schemas.openxmlformats.org/wordprocessingml/2006/main" xmlns:w14="http://schemas.microsoft.com/office/word/2010/wordml" xmlns:w15="http://schemas.microsoft.com/office/word/2012/wordml" xmlns:wne="http://schemas.microsoft.com/office/word/2006/wordml" xmlns:wpg="http://schemas.microsoft.com/office/word/2010/wordprocessingGroup" xmlns:wpi="http://schemas.microsoft.com/office/word/2010/wordprocessingInk" xmlns:wps="http://schemas.microsoft.com/office/word/2010/wordprocessingShape" mc:Ignorable="w14 w15 wp14">
+  <w:abstractNum w:abstractNumId="0">
+    <w:nsid w:val="05222AAC"/>
+    <w:multiLevelType w:val="hybridMultilevel"/>
+    <w:tmpl w:val="8C867186"/>
+    <w:lvl w:ilvl="0">
+      <w:start w:val="1"/>
+      <w:numFmt w:val="bullet"/>
+      <w:lvlText w:val=""/>
+      <w:lvlJc w:val="left"/>
+      <w:pPr>
+        <w:ind w:left="720" w:hanging="360"/>
+      </w:pPr>
+      <w:rPr>
+        <w:rFonts w:ascii="Symbol" w:hAnsi="Symbol" w:hint="default"/>
+      </w:rPr>
+    </w:lvl>
+    <w:lvl w:ilvl="1" w:tentative="1">
+      <w:start w:val="1"/>
+      <w:numFmt w:val="bullet"/>
+      <w:lvlText w:val="o"/>
+      <w:lvlJc w:val="left"/>
+      <w:pPr>
+        <w:ind w:left="1440" w:hanging="360"/>
+      </w:pPr>
+      <w:rPr>
+        <w:rFonts w:ascii="Courier New" w:hAnsi="Courier New" w:cs="Courier New" w:hint="default"/>
+      </w:rPr>
+    </w:lvl>
+    <w:lvl w:ilvl="2" w:tentative="1">
+      <w:start w:val="1"/>
+      <w:numFmt w:val="bullet"/>
+      <w:lvlText w:val=""/>
+      <w:lvlJc w:val="left"/>
+      <w:pPr>
+        <w:ind w:left="2160" w:hanging="360"/>
+      </w:pPr>
+      <w:rPr>
+        <w:rFonts w:ascii="Wingdings" w:hAnsi="Wingdings" w:hint="default"/>
+      </w:rPr>
+    </w:lvl>
+    <w:lvl w:ilvl="3" w:tentative="1">
+      <w:start w:val="1"/>
+      <w:numFmt w:val="bullet"/>
+      <w:lvlText w:val=""/>
+      <w:lvlJc w:val="left"/>
+      <w:pPr>
+        <w:ind w:left="2880" w:hanging="360"/>
+      </w:pPr>
+      <w:rPr>
+        <w:rFonts w:ascii="Symbol" w:hAnsi="Symbol" w:hint="default"/>
+      </w:rPr>
+    </w:lvl>
+    <w:lvl w:ilvl="4" w:tentative="1">
+      <w:start w:val="1"/>
+      <w:numFmt w:val="bullet"/>
+      <w:lvlText w:val="o"/>
+      <w:lvlJc w:val="left"/>
+      <w:pPr>
+        <w:ind w:left="3600" w:hanging="360"/>
+      </w:pPr>
+      <w:rPr>
+        <w:rFonts w:ascii="Courier New" w:hAnsi="Courier New" w:cs="Courier New" w:hint="default"/>
+      </w:rPr>
+    </w:lvl>
+    <w:lvl w:ilvl="5" w:tentative="1">
+      <w:start w:val="1"/>
+      <w:numFmt w:val="bullet"/>
+      <w:lvlText w:val=""/>
+      <w:lvlJc w:val="left"/>
+      <w:pPr>
+        <w:ind w:left="4320" w:hanging="360"/>
+      </w:pPr>
+      <w:rPr>
+        <w:rFonts w:ascii="Wingdings" w:hAnsi="Wingdings" w:hint="default"/>
+      </w:rPr>
+    </w:lvl>
+    <w:lvl w:ilvl="6" w:tentative="1">
+      <w:start w:val="1"/>
+      <w:numFmt w:val="bullet"/>
+      <w:lvlText w:val=""/>
+      <w:lvlJc w:val="left"/>
+      <w:pPr>
+        <w:ind w:left="5040" w:hanging="360"/>
+      </w:pPr>
+      <w:rPr>
+        <w:rFonts w:ascii="Symbol" w:hAnsi="Symbol" w:hint="default"/>
+      </w:rPr>
+    </w:lvl>
+    <w:lvl w:ilvl="7" w:tentative="1">
+      <w:start w:val="1"/>
+      <w:numFmt w:val="bullet"/>
+      <w:lvlText w:val="o"/>
+      <w:lvlJc w:val="left"/>
+      <w:pPr>
+        <w:ind w:left="5760" w:hanging="360"/>
+      </w:pPr>
+      <w:rPr>
+        <w:rFonts w:ascii="Courier New" w:hAnsi="Courier New" w:cs="Courier New" w:hint="default"/>
+      </w:rPr>
+    </w:lvl>
+    <w:lvl w:ilvl="8" w:tentative="1">
+      <w:start w:val="1"/>
+      <w:numFmt w:val="bullet"/>
+      <w:lvlText w:val=""/>
+      <w:lvlJc w:val="left"/>
+      <w:pPr>
+        <w:ind w:left="6480" w:hanging="360"/>
+      </w:pPr>
+      <w:rPr>
+        <w:rFonts w:ascii="Wingdings" w:hAnsi="Wingdings" w:hint="default"/>
+      </w:rPr>
+    </w:lvl>
+  </w:abstractNum>
+  <w:abstractNum w:abstractNumId="1">
     <w:nsid w:val="0BA609B6"/>
     <w:multiLevelType w:val="hybridMultilevel"/>
     <w:tmpl w:val="6180DB10"/>
-    <w:lvl w:ilvl="0" w:tplc="0409000F">
+    <w:lvl w:ilvl="0">
       <w:start w:val="1"/>
       <w:numFmt w:val="decimal"/>
       <w:lvlText w:val="%1."/>
@@ -152,7 +2301,7 @@
         <w:ind w:left="720" w:hanging="360"/>
       </w:pPr>
     </w:lvl>
-    <w:lvl w:ilvl="1" w:tplc="04090019" w:tentative="1">
+    <w:lvl w:ilvl="1" w:tentative="1">
       <w:start w:val="1"/>
       <w:numFmt w:val="lowerLetter"/>
       <w:lvlText w:val="%2."/>
@@ -161,7 +2310,7 @@
         <w:ind w:left="1440" w:hanging="360"/>
       </w:pPr>
     </w:lvl>
-    <w:lvl w:ilvl="2" w:tplc="0409001B" w:tentative="1">
+    <w:lvl w:ilvl="2" w:tentative="1">
       <w:start w:val="1"/>
       <w:numFmt w:val="lowerRoman"/>
       <w:lvlText w:val="%3."/>
@@ -170,7 +2319,7 @@
         <w:ind w:left="2160" w:hanging="180"/>
       </w:pPr>
     </w:lvl>
-    <w:lvl w:ilvl="3" w:tplc="0409000F" w:tentative="1">
+    <w:lvl w:ilvl="3" w:tentative="1">
       <w:start w:val="1"/>
       <w:numFmt w:val="decimal"/>
       <w:lvlText w:val="%4."/>
@@ -179,7 +2328,7 @@
         <w:ind w:left="2880" w:hanging="360"/>
       </w:pPr>
     </w:lvl>
-    <w:lvl w:ilvl="4" w:tplc="04090019" w:tentative="1">
+    <w:lvl w:ilvl="4" w:tentative="1">
       <w:start w:val="1"/>
       <w:numFmt w:val="lowerLetter"/>
       <w:lvlText w:val="%5."/>
@@ -188,7 +2337,7 @@
         <w:ind w:left="3600" w:hanging="360"/>
       </w:pPr>
     </w:lvl>
-    <w:lvl w:ilvl="5" w:tplc="0409001B" w:tentative="1">
+    <w:lvl w:ilvl="5" w:tentative="1">
       <w:start w:val="1"/>
       <w:numFmt w:val="lowerRoman"/>
       <w:lvlText w:val="%6."/>
@@ -197,7 +2346,7 @@
         <w:ind w:left="4320" w:hanging="180"/>
       </w:pPr>
     </w:lvl>
-    <w:lvl w:ilvl="6" w:tplc="0409000F" w:tentative="1">
+    <w:lvl w:ilvl="6" w:tentative="1">
       <w:start w:val="1"/>
       <w:numFmt w:val="decimal"/>
       <w:lvlText w:val="%7."/>
@@ -206,7 +2355,7 @@
         <w:ind w:left="5040" w:hanging="360"/>
       </w:pPr>
     </w:lvl>
-    <w:lvl w:ilvl="7" w:tplc="04090019" w:tentative="1">
+    <w:lvl w:ilvl="7" w:tentative="1">
       <w:start w:val="1"/>
       <w:numFmt w:val="lowerLetter"/>
       <w:lvlText w:val="%8."/>
@@ -215,7 +2364,7 @@
         <w:ind w:left="5760" w:hanging="360"/>
       </w:pPr>
     </w:lvl>
-    <w:lvl w:ilvl="8" w:tplc="0409001B" w:tentative="1">
+    <w:lvl w:ilvl="8" w:tentative="1">
       <w:start w:val="1"/>
       <w:numFmt w:val="lowerRoman"/>
       <w:lvlText w:val="%9."/>
@@ -225,11 +2374,124 @@
       </w:pPr>
     </w:lvl>
   </w:abstractNum>
-  <w:abstractNum w:abstractNumId="1" w15:restartNumberingAfterBreak="0">
+  <w:abstractNum w:abstractNumId="2">
+    <w:nsid w:val="0DBB65A9"/>
+    <w:multiLevelType w:val="hybridMultilevel"/>
+    <w:tmpl w:val="8C96D20E"/>
+    <w:lvl w:ilvl="0">
+      <w:start w:val="1"/>
+      <w:numFmt w:val="bullet"/>
+      <w:lvlText w:val=""/>
+      <w:lvlJc w:val="left"/>
+      <w:pPr>
+        <w:ind w:left="720" w:hanging="360"/>
+      </w:pPr>
+      <w:rPr>
+        <w:rFonts w:ascii="Symbol" w:hAnsi="Symbol" w:hint="default"/>
+      </w:rPr>
+    </w:lvl>
+    <w:lvl w:ilvl="1">
+      <w:start w:val="1"/>
+      <w:numFmt w:val="bullet"/>
+      <w:lvlText w:val="o"/>
+      <w:lvlJc w:val="left"/>
+      <w:pPr>
+        <w:ind w:left="1440" w:hanging="360"/>
+      </w:pPr>
+      <w:rPr>
+        <w:rFonts w:ascii="Courier New" w:hAnsi="Courier New" w:cs="Courier New" w:hint="default"/>
+      </w:rPr>
+    </w:lvl>
+    <w:lvl w:ilvl="2">
+      <w:start w:val="1"/>
+      <w:numFmt w:val="bullet"/>
+      <w:lvlText w:val=""/>
+      <w:lvlJc w:val="left"/>
+      <w:pPr>
+        <w:ind w:left="2160" w:hanging="360"/>
+      </w:pPr>
+      <w:rPr>
+        <w:rFonts w:ascii="Wingdings" w:hAnsi="Wingdings" w:hint="default"/>
+      </w:rPr>
+    </w:lvl>
+    <w:lvl w:ilvl="3" w:tentative="1">
+      <w:start w:val="1"/>
+      <w:numFmt w:val="bullet"/>
+      <w:lvlText w:val=""/>
+      <w:lvlJc w:val="left"/>
+      <w:pPr>
+        <w:ind w:left="2880" w:hanging="360"/>
+      </w:pPr>
+      <w:rPr>
+        <w:rFonts w:ascii="Symbol" w:hAnsi="Symbol" w:hint="default"/>
+      </w:rPr>
+    </w:lvl>
+    <w:lvl w:ilvl="4" w:tentative="1">
+      <w:start w:val="1"/>
+      <w:numFmt w:val="bullet"/>
+      <w:lvlText w:val="o"/>
+      <w:lvlJc w:val="left"/>
+      <w:pPr>
+        <w:ind w:left="3600" w:hanging="360"/>
+      </w:pPr>
+      <w:rPr>
+        <w:rFonts w:ascii="Courier New" w:hAnsi="Courier New" w:cs="Courier New" w:hint="default"/>
+      </w:rPr>
+    </w:lvl>
+    <w:lvl w:ilvl="5" w:tentative="1">
+      <w:start w:val="1"/>
+      <w:numFmt w:val="bullet"/>
+      <w:lvlText w:val=""/>
+      <w:lvlJc w:val="left"/>
+      <w:pPr>
+        <w:ind w:left="4320" w:hanging="360"/>
+      </w:pPr>
+      <w:rPr>
+        <w:rFonts w:ascii="Wingdings" w:hAnsi="Wingdings" w:hint="default"/>
+      </w:rPr>
+    </w:lvl>
+    <w:lvl w:ilvl="6" w:tentative="1">
+      <w:start w:val="1"/>
+      <w:numFmt w:val="bullet"/>
+      <w:lvlText w:val=""/>
+      <w:lvlJc w:val="left"/>
+      <w:pPr>
+        <w:ind w:left="5040" w:hanging="360"/>
+      </w:pPr>
+      <w:rPr>
+        <w:rFonts w:ascii="Symbol" w:hAnsi="Symbol" w:hint="default"/>
+      </w:rPr>
+    </w:lvl>
+    <w:lvl w:ilvl="7" w:tentative="1">
+      <w:start w:val="1"/>
+      <w:numFmt w:val="bullet"/>
+      <w:lvlText w:val="o"/>
+      <w:lvlJc w:val="left"/>
+      <w:pPr>
+        <w:ind w:left="5760" w:hanging="360"/>
+      </w:pPr>
+      <w:rPr>
+        <w:rFonts w:ascii="Courier New" w:hAnsi="Courier New" w:cs="Courier New" w:hint="default"/>
+      </w:rPr>
+    </w:lvl>
+    <w:lvl w:ilvl="8" w:tentative="1">
+      <w:start w:val="1"/>
+      <w:numFmt w:val="bullet"/>
+      <w:lvlText w:val=""/>
+      <w:lvlJc w:val="left"/>
+      <w:pPr>
+        <w:ind w:left="6480" w:hanging="360"/>
+      </w:pPr>
+      <w:rPr>
+        <w:rFonts w:ascii="Wingdings" w:hAnsi="Wingdings" w:hint="default"/>
+      </w:rPr>
+    </w:lvl>
+  </w:abstractNum>
+  <w:abstractNum w:abstractNumId="3">
     <w:nsid w:val="3381268A"/>
     <w:multiLevelType w:val="hybridMultilevel"/>
     <w:tmpl w:val="8A8CC286"/>
-    <w:lvl w:ilvl="0" w:tplc="0409000F">
+    <w:lvl w:ilvl="0">
       <w:start w:val="1"/>
       <w:numFmt w:val="decimal"/>
       <w:lvlText w:val="%1."/>
@@ -238,7 +2500,7 @@
         <w:ind w:left="720" w:hanging="360"/>
       </w:pPr>
     </w:lvl>
-    <w:lvl w:ilvl="1" w:tplc="04090019" w:tentative="1">
+    <w:lvl w:ilvl="1" w:tentative="1">
       <w:start w:val="1"/>
       <w:numFmt w:val="lowerLetter"/>
       <w:lvlText w:val="%2."/>
@@ -247,7 +2509,7 @@
         <w:ind w:left="1440" w:hanging="360"/>
       </w:pPr>
     </w:lvl>
-    <w:lvl w:ilvl="2" w:tplc="0409001B" w:tentative="1">
+    <w:lvl w:ilvl="2" w:tentative="1">
       <w:start w:val="1"/>
       <w:numFmt w:val="lowerRoman"/>
       <w:lvlText w:val="%3."/>
@@ -256,7 +2518,7 @@
         <w:ind w:left="2160" w:hanging="180"/>
       </w:pPr>
     </w:lvl>
-    <w:lvl w:ilvl="3" w:tplc="0409000F" w:tentative="1">
+    <w:lvl w:ilvl="3" w:tentative="1">
       <w:start w:val="1"/>
       <w:numFmt w:val="decimal"/>
       <w:lvlText w:val="%4."/>
@@ -265,7 +2527,7 @@
         <w:ind w:left="2880" w:hanging="360"/>
       </w:pPr>
     </w:lvl>
-    <w:lvl w:ilvl="4" w:tplc="04090019" w:tentative="1">
+    <w:lvl w:ilvl="4" w:tentative="1">
       <w:start w:val="1"/>
       <w:numFmt w:val="lowerLetter"/>
       <w:lvlText w:val="%5."/>
@@ -274,7 +2536,7 @@
         <w:ind w:left="3600" w:hanging="360"/>
       </w:pPr>
     </w:lvl>
-    <w:lvl w:ilvl="5" w:tplc="0409001B" w:tentative="1">
+    <w:lvl w:ilvl="5" w:tentative="1">
       <w:start w:val="1"/>
       <w:numFmt w:val="lowerRoman"/>
       <w:lvlText w:val="%6."/>
@@ -283,7 +2545,7 @@
         <w:ind w:left="4320" w:hanging="180"/>
       </w:pPr>
     </w:lvl>
-    <w:lvl w:ilvl="6" w:tplc="0409000F" w:tentative="1">
+    <w:lvl w:ilvl="6" w:tentative="1">
       <w:start w:val="1"/>
       <w:numFmt w:val="decimal"/>
       <w:lvlText w:val="%7."/>
@@ -292,7 +2554,7 @@
         <w:ind w:left="5040" w:hanging="360"/>
       </w:pPr>
     </w:lvl>
-    <w:lvl w:ilvl="7" w:tplc="04090019" w:tentative="1">
+    <w:lvl w:ilvl="7" w:tentative="1">
       <w:start w:val="1"/>
       <w:numFmt w:val="lowerLetter"/>
       <w:lvlText w:val="%8."/>
@@ -301,7 +2563,7 @@
         <w:ind w:left="5760" w:hanging="360"/>
       </w:pPr>
     </w:lvl>
-    <w:lvl w:ilvl="8" w:tplc="0409001B" w:tentative="1">
+    <w:lvl w:ilvl="8" w:tentative="1">
       <w:start w:val="1"/>
       <w:numFmt w:val="lowerRoman"/>
       <w:lvlText w:val="%9."/>
@@ -311,11 +2573,124 @@
       </w:pPr>
     </w:lvl>
   </w:abstractNum>
-  <w:abstractNum w:abstractNumId="2" w15:restartNumberingAfterBreak="0">
+  <w:abstractNum w:abstractNumId="4">
+    <w:nsid w:val="37160927"/>
+    <w:multiLevelType w:val="hybridMultilevel"/>
+    <w:tmpl w:val="766CB1A8"/>
+    <w:lvl w:ilvl="0">
+      <w:start w:val="1"/>
+      <w:numFmt w:val="bullet"/>
+      <w:lvlText w:val=""/>
+      <w:lvlJc w:val="left"/>
+      <w:pPr>
+        <w:ind w:left="720" w:hanging="360"/>
+      </w:pPr>
+      <w:rPr>
+        <w:rFonts w:ascii="Symbol" w:hAnsi="Symbol" w:hint="default"/>
+      </w:rPr>
+    </w:lvl>
+    <w:lvl w:ilvl="1" w:tentative="1">
+      <w:start w:val="1"/>
+      <w:numFmt w:val="bullet"/>
+      <w:lvlText w:val="o"/>
+      <w:lvlJc w:val="left"/>
+      <w:pPr>
+        <w:ind w:left="1440" w:hanging="360"/>
+      </w:pPr>
+      <w:rPr>
+        <w:rFonts w:ascii="Courier New" w:hAnsi="Courier New" w:cs="Courier New" w:hint="default"/>
+      </w:rPr>
+    </w:lvl>
+    <w:lvl w:ilvl="2" w:tentative="1">
+      <w:start w:val="1"/>
+      <w:numFmt w:val="bullet"/>
+      <w:lvlText w:val=""/>
+      <w:lvlJc w:val="left"/>
+      <w:pPr>
+        <w:ind w:left="2160" w:hanging="360"/>
+      </w:pPr>
+      <w:rPr>
+        <w:rFonts w:ascii="Wingdings" w:hAnsi="Wingdings" w:hint="default"/>
+      </w:rPr>
+    </w:lvl>
+    <w:lvl w:ilvl="3" w:tentative="1">
+      <w:start w:val="1"/>
+      <w:numFmt w:val="bullet"/>
+      <w:lvlText w:val=""/>
+      <w:lvlJc w:val="left"/>
+      <w:pPr>
+        <w:ind w:left="2880" w:hanging="360"/>
+      </w:pPr>
+      <w:rPr>
+        <w:rFonts w:ascii="Symbol" w:hAnsi="Symbol" w:hint="default"/>
+      </w:rPr>
+    </w:lvl>
+    <w:lvl w:ilvl="4" w:tentative="1">
+      <w:start w:val="1"/>
+      <w:numFmt w:val="bullet"/>
+      <w:lvlText w:val="o"/>
+      <w:lvlJc w:val="left"/>
+      <w:pPr>
+        <w:ind w:left="3600" w:hanging="360"/>
+      </w:pPr>
+      <w:rPr>
+        <w:rFonts w:ascii="Courier New" w:hAnsi="Courier New" w:cs="Courier New" w:hint="default"/>
+      </w:rPr>
+    </w:lvl>
+    <w:lvl w:ilvl="5" w:tentative="1">
+      <w:start w:val="1"/>
+      <w:numFmt w:val="bullet"/>
+      <w:lvlText w:val=""/>
+      <w:lvlJc w:val="left"/>
+      <w:pPr>
+        <w:ind w:left="4320" w:hanging="360"/>
+      </w:pPr>
+      <w:rPr>
+        <w:rFonts w:ascii="Wingdings" w:hAnsi="Wingdings" w:hint="default"/>
+      </w:rPr>
+    </w:lvl>
+    <w:lvl w:ilvl="6" w:tentative="1">
+      <w:start w:val="1"/>
+      <w:numFmt w:val="bullet"/>
+      <w:lvlText w:val=""/>
+      <w:lvlJc w:val="left"/>
+      <w:pPr>
+        <w:ind w:left="5040" w:hanging="360"/>
+      </w:pPr>
+      <w:rPr>
+        <w:rFonts w:ascii="Symbol" w:hAnsi="Symbol" w:hint="default"/>
+      </w:rPr>
+    </w:lvl>
+    <w:lvl w:ilvl="7" w:tentative="1">
+      <w:start w:val="1"/>
+      <w:numFmt w:val="bullet"/>
+      <w:lvlText w:val="o"/>
+      <w:lvlJc w:val="left"/>
+      <w:pPr>
+        <w:ind w:left="5760" w:hanging="360"/>
+      </w:pPr>
+      <w:rPr>
+        <w:rFonts w:ascii="Courier New" w:hAnsi="Courier New" w:cs="Courier New" w:hint="default"/>
+      </w:rPr>
+    </w:lvl>
+    <w:lvl w:ilvl="8" w:tentative="1">
+      <w:start w:val="1"/>
+      <w:numFmt w:val="bullet"/>
+      <w:lvlText w:val=""/>
+      <w:lvlJc w:val="left"/>
+      <w:pPr>
+        <w:ind w:left="6480" w:hanging="360"/>
+      </w:pPr>
+      <w:rPr>
+        <w:rFonts w:ascii="Wingdings" w:hAnsi="Wingdings" w:hint="default"/>
+      </w:rPr>
+    </w:lvl>
+  </w:abstractNum>
+  <w:abstractNum w:abstractNumId="5">
     <w:nsid w:val="48E54627"/>
     <w:multiLevelType w:val="hybridMultilevel"/>
     <w:tmpl w:val="3410CDBE"/>
-    <w:lvl w:ilvl="0" w:tplc="0409000F">
+    <w:lvl w:ilvl="0">
       <w:start w:val="1"/>
       <w:numFmt w:val="decimal"/>
       <w:lvlText w:val="%1."/>
@@ -324,7 +2699,7 @@
         <w:ind w:left="720" w:hanging="360"/>
       </w:pPr>
     </w:lvl>
-    <w:lvl w:ilvl="1" w:tplc="04090019" w:tentative="1">
+    <w:lvl w:ilvl="1" w:tentative="1">
       <w:start w:val="1"/>
       <w:numFmt w:val="lowerLetter"/>
       <w:lvlText w:val="%2."/>
@@ -333,7 +2708,7 @@
         <w:ind w:left="1440" w:hanging="360"/>
       </w:pPr>
     </w:lvl>
-    <w:lvl w:ilvl="2" w:tplc="0409001B" w:tentative="1">
+    <w:lvl w:ilvl="2" w:tentative="1">
       <w:start w:val="1"/>
       <w:numFmt w:val="lowerRoman"/>
       <w:lvlText w:val="%3."/>
@@ -342,7 +2717,7 @@
         <w:ind w:left="2160" w:hanging="180"/>
       </w:pPr>
     </w:lvl>
-    <w:lvl w:ilvl="3" w:tplc="0409000F" w:tentative="1">
+    <w:lvl w:ilvl="3" w:tentative="1">
       <w:start w:val="1"/>
       <w:numFmt w:val="decimal"/>
       <w:lvlText w:val="%4."/>
@@ -351,7 +2726,7 @@
         <w:ind w:left="2880" w:hanging="360"/>
       </w:pPr>
     </w:lvl>
-    <w:lvl w:ilvl="4" w:tplc="04090019" w:tentative="1">
+    <w:lvl w:ilvl="4" w:tentative="1">
       <w:start w:val="1"/>
       <w:numFmt w:val="lowerLetter"/>
       <w:lvlText w:val="%5."/>
@@ -360,7 +2735,7 @@
         <w:ind w:left="3600" w:hanging="360"/>
       </w:pPr>
     </w:lvl>
-    <w:lvl w:ilvl="5" w:tplc="0409001B" w:tentative="1">
+    <w:lvl w:ilvl="5" w:tentative="1">
       <w:start w:val="1"/>
       <w:numFmt w:val="lowerRoman"/>
       <w:lvlText w:val="%6."/>
@@ -369,7 +2744,7 @@
         <w:ind w:left="4320" w:hanging="180"/>
       </w:pPr>
     </w:lvl>
-    <w:lvl w:ilvl="6" w:tplc="0409000F" w:tentative="1">
+    <w:lvl w:ilvl="6" w:tentative="1">
       <w:start w:val="1"/>
       <w:numFmt w:val="decimal"/>
       <w:lvlText w:val="%7."/>
@@ -378,7 +2753,7 @@
         <w:ind w:left="5040" w:hanging="360"/>
       </w:pPr>
     </w:lvl>
-    <w:lvl w:ilvl="7" w:tplc="04090019" w:tentative="1">
+    <w:lvl w:ilvl="7" w:tentative="1">
       <w:start w:val="1"/>
       <w:numFmt w:val="lowerLetter"/>
       <w:lvlText w:val="%8."/>
@@ -387,7 +2762,7 @@
         <w:ind w:left="5760" w:hanging="360"/>
       </w:pPr>
     </w:lvl>
-    <w:lvl w:ilvl="8" w:tplc="0409001B" w:tentative="1">
+    <w:lvl w:ilvl="8" w:tentative="1">
       <w:start w:val="1"/>
       <w:numFmt w:val="lowerRoman"/>
       <w:lvlText w:val="%9."/>
@@ -397,11 +2772,11 @@
       </w:pPr>
     </w:lvl>
   </w:abstractNum>
-  <w:abstractNum w:abstractNumId="3" w15:restartNumberingAfterBreak="0">
+  <w:abstractNum w:abstractNumId="6">
     <w:nsid w:val="49243B59"/>
     <w:multiLevelType w:val="hybridMultilevel"/>
     <w:tmpl w:val="E9C2571C"/>
-    <w:lvl w:ilvl="0" w:tplc="0409000F">
+    <w:lvl w:ilvl="0">
       <w:start w:val="1"/>
       <w:numFmt w:val="decimal"/>
       <w:lvlText w:val="%1."/>
@@ -410,7 +2785,7 @@
         <w:ind w:left="720" w:hanging="360"/>
       </w:pPr>
     </w:lvl>
-    <w:lvl w:ilvl="1" w:tplc="04090019" w:tentative="1">
+    <w:lvl w:ilvl="1" w:tentative="1">
       <w:start w:val="1"/>
       <w:numFmt w:val="lowerLetter"/>
       <w:lvlText w:val="%2."/>
@@ -419,7 +2794,7 @@
         <w:ind w:left="1440" w:hanging="360"/>
       </w:pPr>
     </w:lvl>
-    <w:lvl w:ilvl="2" w:tplc="0409001B" w:tentative="1">
+    <w:lvl w:ilvl="2" w:tentative="1">
       <w:start w:val="1"/>
       <w:numFmt w:val="lowerRoman"/>
       <w:lvlText w:val="%3."/>
@@ -428,7 +2803,7 @@
         <w:ind w:left="2160" w:hanging="180"/>
       </w:pPr>
     </w:lvl>
-    <w:lvl w:ilvl="3" w:tplc="0409000F" w:tentative="1">
+    <w:lvl w:ilvl="3" w:tentative="1">
       <w:start w:val="1"/>
       <w:numFmt w:val="decimal"/>
       <w:lvlText w:val="%4."/>
@@ -437,7 +2812,7 @@
         <w:ind w:left="2880" w:hanging="360"/>
       </w:pPr>
     </w:lvl>
-    <w:lvl w:ilvl="4" w:tplc="04090019" w:tentative="1">
+    <w:lvl w:ilvl="4" w:tentative="1">
       <w:start w:val="1"/>
       <w:numFmt w:val="lowerLetter"/>
       <w:lvlText w:val="%5."/>
@@ -446,7 +2821,7 @@
         <w:ind w:left="3600" w:hanging="360"/>
       </w:pPr>
     </w:lvl>
-    <w:lvl w:ilvl="5" w:tplc="0409001B" w:tentative="1">
+    <w:lvl w:ilvl="5" w:tentative="1">
       <w:start w:val="1"/>
       <w:numFmt w:val="lowerRoman"/>
       <w:lvlText w:val="%6."/>
@@ -455,7 +2830,7 @@
         <w:ind w:left="4320" w:hanging="180"/>
       </w:pPr>
     </w:lvl>
-    <w:lvl w:ilvl="6" w:tplc="0409000F" w:tentative="1">
+    <w:lvl w:ilvl="6" w:tentative="1">
       <w:start w:val="1"/>
       <w:numFmt w:val="decimal"/>
       <w:lvlText w:val="%7."/>
@@ -464,7 +2839,7 @@
         <w:ind w:left="5040" w:hanging="360"/>
       </w:pPr>
     </w:lvl>
-    <w:lvl w:ilvl="7" w:tplc="04090019" w:tentative="1">
+    <w:lvl w:ilvl="7" w:tentative="1">
       <w:start w:val="1"/>
       <w:numFmt w:val="lowerLetter"/>
       <w:lvlText w:val="%8."/>
@@ -473,7 +2848,7 @@
         <w:ind w:left="5760" w:hanging="360"/>
       </w:pPr>
     </w:lvl>
-    <w:lvl w:ilvl="8" w:tplc="0409001B" w:tentative="1">
+    <w:lvl w:ilvl="8" w:tentative="1">
       <w:start w:val="1"/>
       <w:numFmt w:val="lowerRoman"/>
       <w:lvlText w:val="%9."/>
@@ -483,11 +2858,160 @@
       </w:pPr>
     </w:lvl>
   </w:abstractNum>
-  <w:abstractNum w:abstractNumId="4" w15:restartNumberingAfterBreak="0">
+  <w:abstractNum w:abstractNumId="7">
+    <w:nsid w:val="66742E7B"/>
+    <w:multiLevelType w:val="multilevel"/>
+    <w:tmpl w:val="9E5EE430"/>
+    <w:lvl w:ilvl="0">
+      <w:start w:val="1"/>
+      <w:numFmt w:val="bullet"/>
+      <w:lvlText w:val=""/>
+      <w:lvlJc w:val="left"/>
+      <w:pPr>
+        <w:tabs>
+          <w:tab w:val="num" w:pos="720"/>
+        </w:tabs>
+        <w:ind w:left="720" w:hanging="360"/>
+      </w:pPr>
+      <w:rPr>
+        <w:rFonts w:ascii="Symbol" w:hAnsi="Symbol" w:hint="default"/>
+        <w:sz w:val="20"/>
+      </w:rPr>
+    </w:lvl>
+    <w:lvl w:ilvl="1" w:tentative="1">
+      <w:start w:val="1"/>
+      <w:numFmt w:val="bullet"/>
+      <w:lvlText w:val=""/>
+      <w:lvlJc w:val="left"/>
+      <w:pPr>
+        <w:tabs>
+          <w:tab w:val="num" w:pos="1440"/>
+        </w:tabs>
+        <w:ind w:left="1440" w:hanging="360"/>
+      </w:pPr>
+      <w:rPr>
+        <w:rFonts w:ascii="Symbol" w:hAnsi="Symbol" w:hint="default"/>
+        <w:sz w:val="20"/>
+      </w:rPr>
+    </w:lvl>
+    <w:lvl w:ilvl="2" w:tentative="1">
+      <w:start w:val="1"/>
+      <w:numFmt w:val="bullet"/>
+      <w:lvlText w:val=""/>
+      <w:lvlJc w:val="left"/>
+      <w:pPr>
+        <w:tabs>
+          <w:tab w:val="num" w:pos="2160"/>
+        </w:tabs>
+        <w:ind w:left="2160" w:hanging="360"/>
+      </w:pPr>
+      <w:rPr>
+        <w:rFonts w:ascii="Symbol" w:hAnsi="Symbol" w:hint="default"/>
+        <w:sz w:val="20"/>
+      </w:rPr>
+    </w:lvl>
+    <w:lvl w:ilvl="3" w:tentative="1">
+      <w:start w:val="1"/>
+      <w:numFmt w:val="bullet"/>
+      <w:lvlText w:val=""/>
+      <w:lvlJc w:val="left"/>
+      <w:pPr>
+        <w:tabs>
+          <w:tab w:val="num" w:pos="2880"/>
+        </w:tabs>
+        <w:ind w:left="2880" w:hanging="360"/>
+      </w:pPr>
+      <w:rPr>
+        <w:rFonts w:ascii="Symbol" w:hAnsi="Symbol" w:hint="default"/>
+        <w:sz w:val="20"/>
+      </w:rPr>
+    </w:lvl>
+    <w:lvl w:ilvl="4" w:tentative="1">
+      <w:start w:val="1"/>
+      <w:numFmt w:val="bullet"/>
+      <w:lvlText w:val=""/>
+      <w:lvlJc w:val="left"/>
+      <w:pPr>
+        <w:tabs>
+          <w:tab w:val="num" w:pos="3600"/>
+        </w:tabs>
+        <w:ind w:left="3600" w:hanging="360"/>
+      </w:pPr>
+      <w:rPr>
+        <w:rFonts w:ascii="Symbol" w:hAnsi="Symbol" w:hint="default"/>
+        <w:sz w:val="20"/>
+      </w:rPr>
+    </w:lvl>
+    <w:lvl w:ilvl="5" w:tentative="1">
+      <w:start w:val="1"/>
+      <w:numFmt w:val="bullet"/>
+      <w:lvlText w:val=""/>
+      <w:lvlJc w:val="left"/>
+      <w:pPr>
+        <w:tabs>
+          <w:tab w:val="num" w:pos="4320"/>
+        </w:tabs>
+        <w:ind w:left="4320" w:hanging="360"/>
+      </w:pPr>
+      <w:rPr>
+        <w:rFonts w:ascii="Symbol" w:hAnsi="Symbol" w:hint="default"/>
+        <w:sz w:val="20"/>
+      </w:rPr>
+    </w:lvl>
+    <w:lvl w:ilvl="6" w:tentative="1">
+      <w:start w:val="1"/>
+      <w:numFmt w:val="bullet"/>
+      <w:lvlText w:val=""/>
+      <w:lvlJc w:val="left"/>
+      <w:pPr>
+        <w:tabs>
+          <w:tab w:val="num" w:pos="5040"/>
+        </w:tabs>
+        <w:ind w:left="5040" w:hanging="360"/>
+      </w:pPr>
+      <w:rPr>
+        <w:rFonts w:ascii="Symbol" w:hAnsi="Symbol" w:hint="default"/>
+        <w:sz w:val="20"/>
+      </w:rPr>
+    </w:lvl>
+    <w:lvl w:ilvl="7" w:tentative="1">
+      <w:start w:val="1"/>
+      <w:numFmt w:val="bullet"/>
+      <w:lvlText w:val=""/>
+      <w:lvlJc w:val="left"/>
+      <w:pPr>
+        <w:tabs>
+          <w:tab w:val="num" w:pos="5760"/>
+        </w:tabs>
+        <w:ind w:left="5760" w:hanging="360"/>
+      </w:pPr>
+      <w:rPr>
+        <w:rFonts w:ascii="Symbol" w:hAnsi="Symbol" w:hint="default"/>
+        <w:sz w:val="20"/>
+      </w:rPr>
+    </w:lvl>
+    <w:lvl w:ilvl="8" w:tentative="1">
+      <w:start w:val="1"/>
+      <w:numFmt w:val="bullet"/>
+      <w:lvlText w:val=""/>
+      <w:lvlJc w:val="left"/>
+      <w:pPr>
+        <w:tabs>
+          <w:tab w:val="num" w:pos="6480"/>
+        </w:tabs>
+        <w:ind w:left="6480" w:hanging="360"/>
+      </w:pPr>
+      <w:rPr>
+        <w:rFonts w:ascii="Symbol" w:hAnsi="Symbol" w:hint="default"/>
+        <w:sz w:val="20"/>
+      </w:rPr>
+    </w:lvl>
+  </w:abstractNum>
+  <w:abstractNum w:abstractNumId="8">
     <w:nsid w:val="70EF5408"/>
     <w:multiLevelType w:val="hybridMultilevel"/>
     <w:tmpl w:val="F9A0FD86"/>
-    <w:lvl w:ilvl="0" w:tplc="04090001">
+    <w:lvl w:ilvl="0">
       <w:start w:val="1"/>
       <w:numFmt w:val="bullet"/>
       <w:lvlText w:val=""/>
@@ -499,7 +3023,7 @@
         <w:rFonts w:ascii="Symbol" w:hAnsi="Symbol" w:hint="default"/>
       </w:rPr>
     </w:lvl>
-    <w:lvl w:ilvl="1" w:tplc="04090003" w:tentative="1">
+    <w:lvl w:ilvl="1" w:tentative="1">
       <w:start w:val="1"/>
       <w:numFmt w:val="bullet"/>
       <w:lvlText w:val="o"/>
@@ -511,7 +3035,7 @@
         <w:rFonts w:ascii="Courier New" w:hAnsi="Courier New" w:cs="Courier New" w:hint="default"/>
       </w:rPr>
     </w:lvl>
-    <w:lvl w:ilvl="2" w:tplc="04090005" w:tentative="1">
+    <w:lvl w:ilvl="2" w:tentative="1">
       <w:start w:val="1"/>
       <w:numFmt w:val="bullet"/>
       <w:lvlText w:val=""/>
@@ -523,7 +3047,7 @@
         <w:rFonts w:ascii="Wingdings" w:hAnsi="Wingdings" w:hint="default"/>
       </w:rPr>
     </w:lvl>
-    <w:lvl w:ilvl="3" w:tplc="04090001" w:tentative="1">
+    <w:lvl w:ilvl="3" w:tentative="1">
       <w:start w:val="1"/>
       <w:numFmt w:val="bullet"/>
       <w:lvlText w:val=""/>
@@ -535,7 +3059,7 @@
         <w:rFonts w:ascii="Symbol" w:hAnsi="Symbol" w:hint="default"/>
       </w:rPr>
     </w:lvl>
-    <w:lvl w:ilvl="4" w:tplc="04090003" w:tentative="1">
+    <w:lvl w:ilvl="4" w:tentative="1">
       <w:start w:val="1"/>
       <w:numFmt w:val="bullet"/>
       <w:lvlText w:val="o"/>
@@ -547,7 +3071,7 @@
         <w:rFonts w:ascii="Courier New" w:hAnsi="Courier New" w:cs="Courier New" w:hint="default"/>
       </w:rPr>
     </w:lvl>
-    <w:lvl w:ilvl="5" w:tplc="04090005" w:tentative="1">
+    <w:lvl w:ilvl="5" w:tentative="1">
       <w:start w:val="1"/>
       <w:numFmt w:val="bullet"/>
       <w:lvlText w:val=""/>
@@ -559,7 +3083,7 @@
         <w:rFonts w:ascii="Wingdings" w:hAnsi="Wingdings" w:hint="default"/>
       </w:rPr>
     </w:lvl>
-    <w:lvl w:ilvl="6" w:tplc="04090001" w:tentative="1">
+    <w:lvl w:ilvl="6" w:tentative="1">
       <w:start w:val="1"/>
       <w:numFmt w:val="bullet"/>
       <w:lvlText w:val=""/>
@@ -571,7 +3095,7 @@
         <w:rFonts w:ascii="Symbol" w:hAnsi="Symbol" w:hint="default"/>
       </w:rPr>
     </w:lvl>
-    <w:lvl w:ilvl="7" w:tplc="04090003" w:tentative="1">
+    <w:lvl w:ilvl="7" w:tentative="1">
       <w:start w:val="1"/>
       <w:numFmt w:val="bullet"/>
       <w:lvlText w:val="o"/>
@@ -583,7 +3107,7 @@
         <w:rFonts w:ascii="Courier New" w:hAnsi="Courier New" w:cs="Courier New" w:hint="default"/>
       </w:rPr>
     </w:lvl>
-    <w:lvl w:ilvl="8" w:tplc="04090005" w:tentative="1">
+    <w:lvl w:ilvl="8" w:tentative="1">
       <w:start w:val="1"/>
       <w:numFmt w:val="bullet"/>
       <w:lvlText w:val=""/>
@@ -597,25 +3121,37 @@
     </w:lvl>
   </w:abstractNum>
   <w:num w:numId="1">
+    <w:abstractNumId w:val="3"/>
+  </w:num>
+  <w:num w:numId="2">
+    <w:abstractNumId w:val="5"/>
+  </w:num>
+  <w:num w:numId="3">
+    <w:abstractNumId w:val="8"/>
+  </w:num>
+  <w:num w:numId="4">
+    <w:abstractNumId w:val="6"/>
+  </w:num>
+  <w:num w:numId="5">
     <w:abstractNumId w:val="1"/>
   </w:num>
-  <w:num w:numId="2">
-    <w:abstractNumId w:val="2"/>
+  <w:num w:numId="6">
+    <w:abstractNumId w:val="7"/>
   </w:num>
-  <w:num w:numId="3">
+  <w:num w:numId="7">
     <w:abstractNumId w:val="4"/>
   </w:num>
-  <w:num w:numId="4">
-    <w:abstractNumId w:val="3"/>
+  <w:num w:numId="8">
+    <w:abstractNumId w:val="0"/>
   </w:num>
-  <w:num w:numId="5">
-    <w:abstractNumId w:val="0"/>
+  <w:num w:numId="9">
+    <w:abstractNumId w:val="2"/>
   </w:num>
 </w:numbering>
 </file>
 
 <file path=word/styles.xml><?xml version="1.0" encoding="utf-8"?>
-<w:styles xmlns:mc="http://schemas.openxmlformats.org/markup-compatibility/2006" xmlns:r="http://schemas.openxmlformats.org/officeDocument/2006/relationships" xmlns:w="http://schemas.openxmlformats.org/wordprocessingml/2006/main" xmlns:w14="http://schemas.microsoft.com/office/word/2010/wordml" xmlns:w15="http://schemas.microsoft.com/office/word/2012/wordml" xmlns:w16cid="http://schemas.microsoft.com/office/word/2016/wordml/cid" xmlns:w16se="http://schemas.microsoft.com/office/word/2015/wordml/symex" mc:Ignorable="w14 w15 w16se w16cid">
+<w:styles xmlns:mc="http://schemas.openxmlformats.org/markup-compatibility/2006" xmlns:r="http://schemas.openxmlformats.org/officeDocument/2006/relationships" xmlns:w="http://schemas.openxmlformats.org/wordprocessingml/2006/main" xmlns:w14="http://schemas.microsoft.com/office/word/2010/wordml" xmlns:w15="http://schemas.microsoft.com/office/word/2012/wordml" mc:Ignorable="w14 w15">
   <w:docDefaults>
     <w:rPrDefault>
       <w:rPr>
@@ -627,11 +3163,11 @@
     </w:rPrDefault>
     <w:pPrDefault>
       <w:pPr>
-        <w:spacing w:after="160" w:line="259" w:lineRule="auto"/>
+        <w:spacing w:before="40" w:line="259" w:lineRule="auto"/>
       </w:pPr>
     </w:pPrDefault>
   </w:docDefaults>
-  <w:latentStyles w:defLockedState="0" w:defUIPriority="99" w:defSemiHidden="0" w:defUnhideWhenUsed="0" w:defQFormat="0" w:count="375">
+  <w:latentStyles w:defLockedState="0" w:defUIPriority="99" w:defSemiHidden="0" w:defUnhideWhenUsed="0" w:defQFormat="0" w:count="376">
     <w:lsdException w:name="Normal" w:uiPriority="0" w:qFormat="1"/>
     <w:lsdException w:name="heading 1" w:uiPriority="9" w:qFormat="1"/>
     <w:lsdException w:name="heading 2" w:semiHidden="1" w:uiPriority="9" w:unhideWhenUsed="1" w:qFormat="1"/>
@@ -737,7 +3273,6 @@
     <w:lsdException w:name="HTML Sample" w:semiHidden="1" w:unhideWhenUsed="1"/>
     <w:lsdException w:name="HTML Typewriter" w:semiHidden="1" w:unhideWhenUsed="1"/>
     <w:lsdException w:name="HTML Variable" w:semiHidden="1" w:unhideWhenUsed="1"/>
-    <w:lsdException w:name="Normal Table" w:semiHidden="1" w:unhideWhenUsed="1"/>
     <w:lsdException w:name="annotation subject" w:semiHidden="1" w:unhideWhenUsed="1"/>
     <w:lsdException w:name="No List" w:semiHidden="1" w:unhideWhenUsed="1"/>
     <w:lsdException w:name="Outline List 1" w:semiHidden="1" w:unhideWhenUsed="1"/>
@@ -784,10 +3319,8 @@
     <w:lsdException w:name="Table Subtle 2" w:semiHidden="1" w:unhideWhenUsed="1"/>
     <w:lsdException w:name="Table Web 1" w:semiHidden="1" w:unhideWhenUsed="1"/>
     <w:lsdException w:name="Table Web 2" w:semiHidden="1" w:unhideWhenUsed="1"/>
-    <w:lsdException w:name="Table Web 3" w:semiHidden="1" w:unhideWhenUsed="1"/>
     <w:lsdException w:name="Balloon Text" w:semiHidden="1" w:unhideWhenUsed="1"/>
     <w:lsdException w:name="Table Grid" w:uiPriority="39"/>
-    <w:lsdException w:name="Table Theme" w:semiHidden="1" w:unhideWhenUsed="1"/>
     <w:lsdException w:name="Placeholder Text" w:semiHidden="1"/>
     <w:lsdException w:name="No Spacing" w:uiPriority="1" w:qFormat="1"/>
     <w:lsdException w:name="Light Shading" w:uiPriority="60"/>
@@ -1003,17 +3536,10 @@
     <w:lsdException w:name="List Table 5 Dark Accent 6" w:uiPriority="50"/>
     <w:lsdException w:name="List Table 6 Colorful Accent 6" w:uiPriority="51"/>
     <w:lsdException w:name="List Table 7 Colorful Accent 6" w:uiPriority="52"/>
-    <w:lsdException w:name="Mention" w:semiHidden="1" w:unhideWhenUsed="1"/>
-    <w:lsdException w:name="Smart Hyperlink" w:semiHidden="1" w:unhideWhenUsed="1"/>
-    <w:lsdException w:name="Hashtag" w:semiHidden="1" w:unhideWhenUsed="1"/>
-    <w:lsdException w:name="Unresolved Mention" w:semiHidden="1" w:unhideWhenUsed="1"/>
   </w:latentStyles>
   <w:style w:type="paragraph" w:default="1" w:styleId="Normal">
     <w:name w:val="Normal"/>
     <w:qFormat/>
-    <w:pPr>
-      <w:bidi/>
-    </w:pPr>
   </w:style>
   <w:style w:type="paragraph" w:styleId="Heading1">
     <w:name w:val="heading 1"/>
@@ -1026,7 +3552,7 @@
     <w:pPr>
       <w:keepNext/>
       <w:keepLines/>
-      <w:spacing w:before="240" w:after="0"/>
+      <w:spacing w:before="240"/>
       <w:outlineLvl w:val="0"/>
     </w:pPr>
     <w:rPr>
@@ -1034,6 +3560,27 @@
       <w:color w:val="2F5496" w:themeColor="accent1" w:themeShade="BF"/>
       <w:sz w:val="32"/>
       <w:szCs w:val="32"/>
+    </w:rPr>
+  </w:style>
+  <w:style w:type="paragraph" w:styleId="Heading2">
+    <w:name w:val="heading 2"/>
+    <w:basedOn w:val="Normal"/>
+    <w:next w:val="Normal"/>
+    <w:link w:val="Heading2Char"/>
+    <w:uiPriority w:val="9"/>
+    <w:unhideWhenUsed/>
+    <w:qFormat/>
+    <w:rsid w:val="000F3FDE"/>
+    <w:pPr>
+      <w:keepNext/>
+      <w:keepLines/>
+      <w:outlineLvl w:val="1"/>
+    </w:pPr>
+    <w:rPr>
+      <w:rFonts w:asciiTheme="majorHAnsi" w:eastAsiaTheme="majorEastAsia" w:hAnsiTheme="majorHAnsi" w:cstheme="majorBidi"/>
+      <w:color w:val="2F5496" w:themeColor="accent1" w:themeShade="BF"/>
+      <w:sz w:val="26"/>
+      <w:szCs w:val="26"/>
     </w:rPr>
   </w:style>
   <w:style w:type="paragraph" w:styleId="Heading4">
@@ -1048,7 +3595,6 @@
     <w:pPr>
       <w:keepNext/>
       <w:keepLines/>
-      <w:spacing w:before="40" w:after="0"/>
       <w:outlineLvl w:val="3"/>
     </w:pPr>
     <w:rPr>
@@ -1061,7 +3607,6 @@
   <w:style w:type="character" w:default="1" w:styleId="DefaultParagraphFont">
     <w:name w:val="Default Paragraph Font"/>
     <w:uiPriority w:val="1"/>
-    <w:semiHidden/>
     <w:unhideWhenUsed/>
   </w:style>
   <w:style w:type="table" w:default="1" w:styleId="TableNormal">
@@ -1094,7 +3639,7 @@
     <w:unhideWhenUsed/>
     <w:rsid w:val="0063047D"/>
     <w:pPr>
-      <w:spacing w:after="0" w:line="240" w:lineRule="auto"/>
+      <w:spacing w:line="240" w:lineRule="auto"/>
     </w:pPr>
     <w:rPr>
       <w:rFonts w:ascii="Segoe UI" w:hAnsi="Segoe UI" w:cs="Segoe UI"/>
@@ -1124,7 +3669,7 @@
     <w:qFormat/>
     <w:rsid w:val="002449C8"/>
     <w:pPr>
-      <w:spacing w:after="0" w:line="240" w:lineRule="auto"/>
+      <w:spacing w:line="240" w:lineRule="auto"/>
       <w:contextualSpacing/>
     </w:pPr>
     <w:rPr>
@@ -1227,6 +3772,28 @@
       <w:b/>
       <w:bCs/>
     </w:rPr>
+  </w:style>
+  <w:style w:type="character" w:customStyle="1" w:styleId="Heading2Char">
+    <w:name w:val="Heading 2 Char"/>
+    <w:basedOn w:val="DefaultParagraphFont"/>
+    <w:link w:val="Heading2"/>
+    <w:uiPriority w:val="9"/>
+    <w:rsid w:val="000F3FDE"/>
+    <w:rPr>
+      <w:rFonts w:asciiTheme="majorHAnsi" w:eastAsiaTheme="majorEastAsia" w:hAnsiTheme="majorHAnsi" w:cstheme="majorBidi"/>
+      <w:color w:val="2F5496" w:themeColor="accent1" w:themeShade="BF"/>
+      <w:sz w:val="26"/>
+      <w:szCs w:val="26"/>
+    </w:rPr>
+  </w:style>
+  <w:style w:type="paragraph" w:styleId="NoSpacing">
+    <w:name w:val="No Spacing"/>
+    <w:uiPriority w:val="1"/>
+    <w:qFormat/>
+    <w:rsid w:val="000F3FDE"/>
+    <w:pPr>
+      <w:spacing w:before="0" w:line="240" w:lineRule="auto"/>
+    </w:pPr>
   </w:style>
 </w:styles>
 </file>

</xml_diff>